<commit_message>
Updating terms and requirements
</commit_message>
<xml_diff>
--- a/syseng_hwco/proj/Requirements.docx
+++ b/syseng_hwco/proj/Requirements.docx
@@ -16,79 +16,12 @@
       </w:r>
     </w:p>
     <w:p/>
-    <w:p/>
     <w:p>
       <w:pPr>
         <w:jc w:val="center"/>
       </w:pPr>
       <w:r>
-        <w:rPr>
-          <w:noProof/>
-          <w:lang w:eastAsia="da-DK"/>
-        </w:rPr>
-        <w:drawing>
-          <wp:inline distT="0" distB="0" distL="0" distR="0">
-            <wp:extent cx="5410200" cy="4552950"/>
-            <wp:effectExtent l="19050" t="0" r="0" b="0"/>
-            <wp:docPr id="2" name="Billede 2" descr="C:\Documents and Settings\Poder Conultancy\Dokumenter\school\masterofit2009\syseng_hwco\proj\Drawings.jpg"/>
-            <wp:cNvGraphicFramePr>
-              <a:graphicFrameLocks xmlns:a="http://schemas.openxmlformats.org/drawingml/2006/main" noChangeAspect="1"/>
-            </wp:cNvGraphicFramePr>
-            <a:graphic xmlns:a="http://schemas.openxmlformats.org/drawingml/2006/main">
-              <a:graphicData uri="http://schemas.openxmlformats.org/drawingml/2006/picture">
-                <pic:pic xmlns:pic="http://schemas.openxmlformats.org/drawingml/2006/picture">
-                  <pic:nvPicPr>
-                    <pic:cNvPr id="0" name="Picture 2" descr="C:\Documents and Settings\Poder Conultancy\Dokumenter\school\masterofit2009\syseng_hwco\proj\Drawings.jpg"/>
-                    <pic:cNvPicPr>
-                      <a:picLocks noChangeAspect="1" noChangeArrowheads="1"/>
-                    </pic:cNvPicPr>
-                  </pic:nvPicPr>
-                  <pic:blipFill>
-                    <a:blip r:embed="rId5" cstate="print"/>
-                    <a:srcRect/>
-                    <a:stretch>
-                      <a:fillRect/>
-                    </a:stretch>
-                  </pic:blipFill>
-                  <pic:spPr bwMode="auto">
-                    <a:xfrm>
-                      <a:off x="0" y="0"/>
-                      <a:ext cx="5410200" cy="4552950"/>
-                    </a:xfrm>
-                    <a:prstGeom prst="rect">
-                      <a:avLst/>
-                    </a:prstGeom>
-                    <a:noFill/>
-                    <a:ln w="9525">
-                      <a:noFill/>
-                      <a:miter lim="800000"/>
-                      <a:headEnd/>
-                      <a:tailEnd/>
-                    </a:ln>
-                  </pic:spPr>
-                </pic:pic>
-              </a:graphicData>
-            </a:graphic>
-          </wp:inline>
-        </w:drawing>
-      </w:r>
-    </w:p>
-    <w:p>
-      <w:pPr>
-        <w:jc w:val="center"/>
-      </w:pPr>
-    </w:p>
-    <w:p>
-      <w:pPr>
-        <w:jc w:val="center"/>
-      </w:pPr>
-    </w:p>
-    <w:p>
-      <w:pPr>
-        <w:jc w:val="center"/>
-      </w:pPr>
-      <w:r>
-        <w:object w:dxaOrig="9649" w:dyaOrig="3242">
+        <w:object w:dxaOrig="8592" w:dyaOrig="7239">
           <v:shapetype id="_x0000_t75" coordsize="21600,21600" o:spt="75" o:preferrelative="t" path="m@4@5l@4@11@9@11@9@5xe" filled="f" stroked="f">
             <v:stroke joinstyle="miter"/>
             <v:formulas>
@@ -108,15 +41,1364 @@
             <v:path o:extrusionok="f" gradientshapeok="t" o:connecttype="rect"/>
             <o:lock v:ext="edit" aspectratio="t"/>
           </v:shapetype>
-          <v:shape id="_x0000_i1025" type="#_x0000_t75" style="width:482.25pt;height:162pt" o:ole="">
-            <v:imagedata r:id="rId6" o:title=""/>
+          <v:shape id="_x0000_i1025" type="#_x0000_t75" style="width:429.75pt;height:362.25pt" o:ole="">
+            <v:imagedata r:id="rId5" o:title=""/>
           </v:shape>
-          <o:OLEObject Type="Embed" ProgID="Visio.Drawing.11" ShapeID="_x0000_i1025" DrawAspect="Content" ObjectID="_1358056439" r:id="rId7"/>
+          <o:OLEObject Type="Embed" ProgID="Visio.Drawing.11" ShapeID="_x0000_i1025" DrawAspect="Content" ObjectID="_1358228997" r:id="rId6"/>
         </w:object>
       </w:r>
     </w:p>
     <w:p>
       <w:pPr>
+        <w:jc w:val="center"/>
+      </w:pPr>
+    </w:p>
+    <w:p>
+      <w:pPr>
+        <w:jc w:val="center"/>
+      </w:pPr>
+      <w:r>
+        <w:object w:dxaOrig="12601" w:dyaOrig="4969">
+          <v:shape id="_x0000_i1026" type="#_x0000_t75" style="width:481.5pt;height:189.75pt" o:ole="">
+            <v:imagedata r:id="rId7" o:title=""/>
+          </v:shape>
+          <o:OLEObject Type="Embed" ProgID="Visio.Drawing.11" ShapeID="_x0000_i1026" DrawAspect="Content" ObjectID="_1358228998" r:id="rId8"/>
+        </w:object>
+      </w:r>
+    </w:p>
+    <w:p>
+      <w:pPr>
+        <w:jc w:val="center"/>
+      </w:pPr>
+    </w:p>
+    <w:p>
+      <w:pPr>
+        <w:rPr>
+          <w:lang w:val="en-US"/>
+        </w:rPr>
+      </w:pPr>
+      <w:r>
+        <w:rPr>
+          <w:lang w:val="en-US"/>
+        </w:rPr>
+        <w:lastRenderedPageBreak/>
+        <w:t xml:space="preserve">In the above all communication goes through the </w:t>
+      </w:r>
+      <w:r>
+        <w:rPr>
+          <w:lang w:val="en-US"/>
+        </w:rPr>
+        <w:t xml:space="preserve">Emergency call base, yet where the communication is merely </w:t>
+      </w:r>
+      <w:r>
+        <w:rPr>
+          <w:lang w:val="en-US"/>
+        </w:rPr>
+        <w:t>relayed to another actor the Emergency call base is not shown as part of the communication.</w:t>
+      </w:r>
+    </w:p>
+    <w:p>
+      <w:pPr>
+        <w:pStyle w:val="Overskrift1"/>
+        <w:rPr>
+          <w:lang w:val="en-US"/>
+        </w:rPr>
+      </w:pPr>
+      <w:r>
+        <w:rPr>
+          <w:lang w:val="en-US"/>
+        </w:rPr>
+        <w:t>Actor description</w:t>
+      </w:r>
+    </w:p>
+    <w:p>
+      <w:pPr>
+        <w:rPr>
+          <w:lang w:val="en-US"/>
+        </w:rPr>
+      </w:pPr>
+    </w:p>
+    <w:p>
+      <w:pPr>
+        <w:autoSpaceDE w:val="0"/>
+        <w:autoSpaceDN w:val="0"/>
+        <w:adjustRightInd w:val="0"/>
+        <w:spacing w:after="0" w:line="240" w:lineRule="auto"/>
+        <w:contextualSpacing w:val="0"/>
+        <w:rPr>
+          <w:rFonts w:ascii="Times-Bold" w:hAnsi="Times-Bold" w:cs="Times-Bold"/>
+          <w:b/>
+          <w:bCs/>
+          <w:sz w:val="24"/>
+          <w:szCs w:val="24"/>
+          <w:lang w:val="en-US"/>
+        </w:rPr>
+      </w:pPr>
+      <w:bookmarkStart w:id="0" w:name="OLE_LINK3"/>
+      <w:bookmarkStart w:id="1" w:name="OLE_LINK4"/>
+      <w:r>
+        <w:rPr>
+          <w:rFonts w:ascii="Times-Bold" w:hAnsi="Times-Bold" w:cs="Times-Bold"/>
+          <w:b/>
+          <w:bCs/>
+          <w:sz w:val="24"/>
+          <w:szCs w:val="24"/>
+          <w:lang w:val="en-US"/>
+        </w:rPr>
+        <w:t>Actor Name:</w:t>
+      </w:r>
+    </w:p>
+    <w:p>
+      <w:pPr>
+        <w:autoSpaceDE w:val="0"/>
+        <w:autoSpaceDN w:val="0"/>
+        <w:adjustRightInd w:val="0"/>
+        <w:spacing w:after="0" w:line="240" w:lineRule="auto"/>
+        <w:contextualSpacing w:val="0"/>
+        <w:rPr>
+          <w:rFonts w:ascii="Times-Roman" w:hAnsi="Times-Roman" w:cs="Times-Roman"/>
+          <w:sz w:val="24"/>
+          <w:szCs w:val="24"/>
+          <w:lang w:val="en-US"/>
+        </w:rPr>
+      </w:pPr>
+      <w:r>
+        <w:rPr>
+          <w:rFonts w:ascii="Times-Roman" w:hAnsi="Times-Roman" w:cs="Times-Roman"/>
+          <w:sz w:val="24"/>
+          <w:szCs w:val="24"/>
+          <w:lang w:val="en-US"/>
+        </w:rPr>
+        <w:t>Technician</w:t>
+      </w:r>
+    </w:p>
+    <w:p>
+      <w:pPr>
+        <w:autoSpaceDE w:val="0"/>
+        <w:autoSpaceDN w:val="0"/>
+        <w:adjustRightInd w:val="0"/>
+        <w:spacing w:after="0" w:line="240" w:lineRule="auto"/>
+        <w:contextualSpacing w:val="0"/>
+        <w:rPr>
+          <w:rFonts w:ascii="Times-Bold" w:hAnsi="Times-Bold" w:cs="Times-Bold"/>
+          <w:b/>
+          <w:bCs/>
+          <w:sz w:val="24"/>
+          <w:szCs w:val="24"/>
+          <w:lang w:val="en-US"/>
+        </w:rPr>
+      </w:pPr>
+      <w:r>
+        <w:rPr>
+          <w:rFonts w:ascii="Times-Bold" w:hAnsi="Times-Bold" w:cs="Times-Bold"/>
+          <w:b/>
+          <w:bCs/>
+          <w:sz w:val="24"/>
+          <w:szCs w:val="24"/>
+          <w:lang w:val="en-US"/>
+        </w:rPr>
+        <w:t>Type [primary / secondary]:</w:t>
+      </w:r>
+    </w:p>
+    <w:p>
+      <w:pPr>
+        <w:autoSpaceDE w:val="0"/>
+        <w:autoSpaceDN w:val="0"/>
+        <w:adjustRightInd w:val="0"/>
+        <w:spacing w:after="0" w:line="240" w:lineRule="auto"/>
+        <w:contextualSpacing w:val="0"/>
+        <w:rPr>
+          <w:rFonts w:ascii="Times-Roman" w:hAnsi="Times-Roman" w:cs="Times-Roman"/>
+          <w:sz w:val="24"/>
+          <w:szCs w:val="24"/>
+          <w:lang w:val="en-US"/>
+        </w:rPr>
+      </w:pPr>
+      <w:r>
+        <w:rPr>
+          <w:rFonts w:ascii="Times-Roman" w:hAnsi="Times-Roman" w:cs="Times-Roman"/>
+          <w:sz w:val="24"/>
+          <w:szCs w:val="24"/>
+          <w:lang w:val="en-US"/>
+        </w:rPr>
+        <w:t>Primary actor</w:t>
+      </w:r>
+    </w:p>
+    <w:p>
+      <w:pPr>
+        <w:autoSpaceDE w:val="0"/>
+        <w:autoSpaceDN w:val="0"/>
+        <w:adjustRightInd w:val="0"/>
+        <w:spacing w:after="0" w:line="240" w:lineRule="auto"/>
+        <w:contextualSpacing w:val="0"/>
+        <w:rPr>
+          <w:rFonts w:ascii="Times-Bold" w:hAnsi="Times-Bold" w:cs="Times-Bold"/>
+          <w:b/>
+          <w:bCs/>
+          <w:sz w:val="24"/>
+          <w:szCs w:val="24"/>
+          <w:lang w:val="en-US"/>
+        </w:rPr>
+      </w:pPr>
+      <w:r>
+        <w:rPr>
+          <w:rFonts w:ascii="Times-Bold" w:hAnsi="Times-Bold" w:cs="Times-Bold"/>
+          <w:b/>
+          <w:bCs/>
+          <w:sz w:val="24"/>
+          <w:szCs w:val="24"/>
+          <w:lang w:val="en-US"/>
+        </w:rPr>
+        <w:t>Description:</w:t>
+      </w:r>
+    </w:p>
+    <w:p>
+      <w:pPr>
+        <w:autoSpaceDE w:val="0"/>
+        <w:autoSpaceDN w:val="0"/>
+        <w:adjustRightInd w:val="0"/>
+        <w:spacing w:after="0" w:line="240" w:lineRule="auto"/>
+        <w:contextualSpacing w:val="0"/>
+        <w:rPr>
+          <w:rFonts w:ascii="Times-Roman" w:hAnsi="Times-Roman" w:cs="Times-Roman"/>
+          <w:sz w:val="24"/>
+          <w:szCs w:val="24"/>
+          <w:lang w:val="en-US"/>
+        </w:rPr>
+      </w:pPr>
+      <w:r>
+        <w:rPr>
+          <w:rFonts w:ascii="Times-Roman" w:hAnsi="Times-Roman" w:cs="Times-Roman"/>
+          <w:sz w:val="24"/>
+          <w:szCs w:val="24"/>
+          <w:lang w:val="en-US"/>
+        </w:rPr>
+        <w:t>The technician deals with the initial setup of the device as well as handles error conditions and firmware update. The Technician is typically an employee of the “</w:t>
+      </w:r>
+      <w:proofErr w:type="spellStart"/>
+      <w:r>
+        <w:rPr>
+          <w:rFonts w:ascii="Times-Roman" w:hAnsi="Times-Roman" w:cs="Times-Roman"/>
+          <w:sz w:val="24"/>
+          <w:szCs w:val="24"/>
+          <w:lang w:val="en-US"/>
+        </w:rPr>
+        <w:t>Hjælpemiddelcentralen</w:t>
+      </w:r>
+      <w:proofErr w:type="spellEnd"/>
+      <w:r>
+        <w:rPr>
+          <w:rFonts w:ascii="Times-Roman" w:hAnsi="Times-Roman" w:cs="Times-Roman"/>
+          <w:sz w:val="24"/>
+          <w:szCs w:val="24"/>
+          <w:lang w:val="en-US"/>
+        </w:rPr>
+        <w:t>” in the local municipality. He is well skilled in the technical aspects of the device from a functional point of view as well as being equipped with a custom configuration and servicing tool allowing him the necessary interface to the device.</w:t>
+      </w:r>
+    </w:p>
+    <w:p>
+      <w:pPr>
+        <w:autoSpaceDE w:val="0"/>
+        <w:autoSpaceDN w:val="0"/>
+        <w:adjustRightInd w:val="0"/>
+        <w:spacing w:after="0" w:line="240" w:lineRule="auto"/>
+        <w:contextualSpacing w:val="0"/>
+        <w:rPr>
+          <w:rFonts w:ascii="Times-Bold" w:hAnsi="Times-Bold" w:cs="Times-Bold"/>
+          <w:b/>
+          <w:bCs/>
+          <w:sz w:val="24"/>
+          <w:szCs w:val="24"/>
+          <w:lang w:val="en-US"/>
+        </w:rPr>
+      </w:pPr>
+      <w:r>
+        <w:rPr>
+          <w:rFonts w:ascii="Times-Bold" w:hAnsi="Times-Bold" w:cs="Times-Bold"/>
+          <w:b/>
+          <w:bCs/>
+          <w:sz w:val="24"/>
+          <w:szCs w:val="24"/>
+          <w:lang w:val="en-US"/>
+        </w:rPr>
+        <w:t>Number of concurrent actors:</w:t>
+      </w:r>
+    </w:p>
+    <w:p>
+      <w:pPr>
+        <w:rPr>
+          <w:rFonts w:ascii="Times-Roman" w:hAnsi="Times-Roman" w:cs="Times-Roman"/>
+          <w:sz w:val="24"/>
+          <w:szCs w:val="24"/>
+          <w:lang w:val="en-US"/>
+        </w:rPr>
+      </w:pPr>
+      <w:r>
+        <w:rPr>
+          <w:rFonts w:ascii="Times-Roman" w:hAnsi="Times-Roman" w:cs="Times-Roman"/>
+          <w:sz w:val="24"/>
+          <w:szCs w:val="24"/>
+          <w:lang w:val="en-US"/>
+        </w:rPr>
+        <w:t>Just one</w:t>
+      </w:r>
+      <w:bookmarkEnd w:id="0"/>
+      <w:bookmarkEnd w:id="1"/>
+    </w:p>
+    <w:p>
+      <w:pPr>
+        <w:rPr>
+          <w:rFonts w:ascii="Times-Roman" w:hAnsi="Times-Roman" w:cs="Times-Roman"/>
+          <w:sz w:val="24"/>
+          <w:szCs w:val="24"/>
+          <w:lang w:val="en-US"/>
+        </w:rPr>
+      </w:pPr>
+    </w:p>
+    <w:p>
+      <w:pPr>
+        <w:autoSpaceDE w:val="0"/>
+        <w:autoSpaceDN w:val="0"/>
+        <w:adjustRightInd w:val="0"/>
+        <w:spacing w:after="0" w:line="240" w:lineRule="auto"/>
+        <w:contextualSpacing w:val="0"/>
+        <w:rPr>
+          <w:rFonts w:ascii="Times-Bold" w:hAnsi="Times-Bold" w:cs="Times-Bold"/>
+          <w:b/>
+          <w:bCs/>
+          <w:sz w:val="24"/>
+          <w:szCs w:val="24"/>
+          <w:lang w:val="en-US"/>
+        </w:rPr>
+      </w:pPr>
+      <w:r>
+        <w:rPr>
+          <w:rFonts w:ascii="Times-Bold" w:hAnsi="Times-Bold" w:cs="Times-Bold"/>
+          <w:b/>
+          <w:bCs/>
+          <w:sz w:val="24"/>
+          <w:szCs w:val="24"/>
+          <w:lang w:val="en-US"/>
+        </w:rPr>
+        <w:t>Actor Name:</w:t>
+      </w:r>
+    </w:p>
+    <w:p>
+      <w:pPr>
+        <w:autoSpaceDE w:val="0"/>
+        <w:autoSpaceDN w:val="0"/>
+        <w:adjustRightInd w:val="0"/>
+        <w:spacing w:after="0" w:line="240" w:lineRule="auto"/>
+        <w:contextualSpacing w:val="0"/>
+        <w:rPr>
+          <w:rFonts w:ascii="Times-Roman" w:hAnsi="Times-Roman" w:cs="Times-Roman"/>
+          <w:sz w:val="24"/>
+          <w:szCs w:val="24"/>
+          <w:lang w:val="en-US"/>
+        </w:rPr>
+      </w:pPr>
+      <w:r>
+        <w:rPr>
+          <w:rFonts w:ascii="Times-Roman" w:hAnsi="Times-Roman" w:cs="Times-Roman"/>
+          <w:sz w:val="24"/>
+          <w:szCs w:val="24"/>
+          <w:lang w:val="en-US"/>
+        </w:rPr>
+        <w:t>Caregiver</w:t>
+      </w:r>
+    </w:p>
+    <w:p>
+      <w:pPr>
+        <w:autoSpaceDE w:val="0"/>
+        <w:autoSpaceDN w:val="0"/>
+        <w:adjustRightInd w:val="0"/>
+        <w:spacing w:after="0" w:line="240" w:lineRule="auto"/>
+        <w:contextualSpacing w:val="0"/>
+        <w:rPr>
+          <w:rFonts w:ascii="Times-Bold" w:hAnsi="Times-Bold" w:cs="Times-Bold"/>
+          <w:b/>
+          <w:bCs/>
+          <w:sz w:val="24"/>
+          <w:szCs w:val="24"/>
+          <w:lang w:val="en-US"/>
+        </w:rPr>
+      </w:pPr>
+      <w:r>
+        <w:rPr>
+          <w:rFonts w:ascii="Times-Bold" w:hAnsi="Times-Bold" w:cs="Times-Bold"/>
+          <w:b/>
+          <w:bCs/>
+          <w:sz w:val="24"/>
+          <w:szCs w:val="24"/>
+          <w:lang w:val="en-US"/>
+        </w:rPr>
+        <w:t>Type [primary / secondary]:</w:t>
+      </w:r>
+    </w:p>
+    <w:p>
+      <w:pPr>
+        <w:autoSpaceDE w:val="0"/>
+        <w:autoSpaceDN w:val="0"/>
+        <w:adjustRightInd w:val="0"/>
+        <w:spacing w:after="0" w:line="240" w:lineRule="auto"/>
+        <w:contextualSpacing w:val="0"/>
+        <w:rPr>
+          <w:rFonts w:ascii="Times-Roman" w:hAnsi="Times-Roman" w:cs="Times-Roman"/>
+          <w:sz w:val="24"/>
+          <w:szCs w:val="24"/>
+          <w:lang w:val="en-US"/>
+        </w:rPr>
+      </w:pPr>
+      <w:r>
+        <w:rPr>
+          <w:rFonts w:ascii="Times-Roman" w:hAnsi="Times-Roman" w:cs="Times-Roman"/>
+          <w:sz w:val="24"/>
+          <w:szCs w:val="24"/>
+          <w:lang w:val="en-US"/>
+        </w:rPr>
+        <w:t>Primary actor</w:t>
+      </w:r>
+    </w:p>
+    <w:p>
+      <w:pPr>
+        <w:autoSpaceDE w:val="0"/>
+        <w:autoSpaceDN w:val="0"/>
+        <w:adjustRightInd w:val="0"/>
+        <w:spacing w:after="0" w:line="240" w:lineRule="auto"/>
+        <w:contextualSpacing w:val="0"/>
+        <w:rPr>
+          <w:rFonts w:ascii="Times-Bold" w:hAnsi="Times-Bold" w:cs="Times-Bold"/>
+          <w:b/>
+          <w:bCs/>
+          <w:sz w:val="24"/>
+          <w:szCs w:val="24"/>
+          <w:lang w:val="en-US"/>
+        </w:rPr>
+      </w:pPr>
+      <w:r>
+        <w:rPr>
+          <w:rFonts w:ascii="Times-Bold" w:hAnsi="Times-Bold" w:cs="Times-Bold"/>
+          <w:b/>
+          <w:bCs/>
+          <w:sz w:val="24"/>
+          <w:szCs w:val="24"/>
+          <w:lang w:val="en-US"/>
+        </w:rPr>
+        <w:t>Description:</w:t>
+      </w:r>
+    </w:p>
+    <w:p>
+      <w:pPr>
+        <w:autoSpaceDE w:val="0"/>
+        <w:autoSpaceDN w:val="0"/>
+        <w:adjustRightInd w:val="0"/>
+        <w:spacing w:after="0" w:line="240" w:lineRule="auto"/>
+        <w:contextualSpacing w:val="0"/>
+        <w:rPr>
+          <w:rFonts w:ascii="Times-Roman" w:hAnsi="Times-Roman" w:cs="Times-Roman"/>
+          <w:sz w:val="24"/>
+          <w:szCs w:val="24"/>
+          <w:lang w:val="en-US"/>
+        </w:rPr>
+      </w:pPr>
+      <w:r>
+        <w:rPr>
+          <w:rFonts w:ascii="Times-Roman" w:hAnsi="Times-Roman" w:cs="Times-Roman"/>
+          <w:sz w:val="24"/>
+          <w:szCs w:val="24"/>
+          <w:lang w:val="en-US"/>
+        </w:rPr>
+        <w:t xml:space="preserve">The care giver is responsible for servicing the device under normal working conditions. This means ensuring that the device is recharged and responding to emergency calls issued by </w:t>
+      </w:r>
+      <w:r>
+        <w:rPr>
+          <w:rFonts w:ascii="Times-Roman" w:hAnsi="Times-Roman" w:cs="Times-Roman"/>
+          <w:sz w:val="24"/>
+          <w:szCs w:val="24"/>
+          <w:lang w:val="en-US"/>
+        </w:rPr>
+        <w:t>the care taker (dispatched by the head office).</w:t>
+      </w:r>
+    </w:p>
+    <w:p>
+      <w:pPr>
+        <w:autoSpaceDE w:val="0"/>
+        <w:autoSpaceDN w:val="0"/>
+        <w:adjustRightInd w:val="0"/>
+        <w:spacing w:after="0" w:line="240" w:lineRule="auto"/>
+        <w:contextualSpacing w:val="0"/>
+        <w:rPr>
+          <w:rFonts w:ascii="Times-Roman" w:hAnsi="Times-Roman" w:cs="Times-Roman"/>
+          <w:sz w:val="24"/>
+          <w:szCs w:val="24"/>
+          <w:lang w:val="en-US"/>
+        </w:rPr>
+      </w:pPr>
+      <w:r>
+        <w:rPr>
+          <w:rFonts w:ascii="Times-Roman" w:hAnsi="Times-Roman" w:cs="Times-Roman"/>
+          <w:sz w:val="24"/>
+          <w:szCs w:val="24"/>
+          <w:lang w:val="en-US"/>
+        </w:rPr>
+        <w:t xml:space="preserve">The care giver only has a brief introduction to the device limited to expected battery life, warning indicates for battery level and usage (push button to get help). </w:t>
+      </w:r>
+    </w:p>
+    <w:p>
+      <w:pPr>
+        <w:autoSpaceDE w:val="0"/>
+        <w:autoSpaceDN w:val="0"/>
+        <w:adjustRightInd w:val="0"/>
+        <w:spacing w:after="0" w:line="240" w:lineRule="auto"/>
+        <w:contextualSpacing w:val="0"/>
+        <w:rPr>
+          <w:rFonts w:ascii="Times-Bold" w:hAnsi="Times-Bold" w:cs="Times-Bold"/>
+          <w:b/>
+          <w:bCs/>
+          <w:sz w:val="24"/>
+          <w:szCs w:val="24"/>
+          <w:lang w:val="en-US"/>
+        </w:rPr>
+      </w:pPr>
+      <w:r>
+        <w:rPr>
+          <w:rFonts w:ascii="Times-Bold" w:hAnsi="Times-Bold" w:cs="Times-Bold"/>
+          <w:b/>
+          <w:bCs/>
+          <w:sz w:val="24"/>
+          <w:szCs w:val="24"/>
+          <w:lang w:val="en-US"/>
+        </w:rPr>
+        <w:t>Number of concurrent actors:</w:t>
+      </w:r>
+    </w:p>
+    <w:p>
+      <w:pPr>
+        <w:rPr>
+          <w:rFonts w:ascii="Times-Roman" w:hAnsi="Times-Roman" w:cs="Times-Roman"/>
+          <w:sz w:val="24"/>
+          <w:szCs w:val="24"/>
+          <w:lang w:val="en-US"/>
+        </w:rPr>
+      </w:pPr>
+      <w:r>
+        <w:rPr>
+          <w:rFonts w:ascii="Times-Roman" w:hAnsi="Times-Roman" w:cs="Times-Roman"/>
+          <w:sz w:val="24"/>
+          <w:szCs w:val="24"/>
+          <w:lang w:val="en-US"/>
+        </w:rPr>
+        <w:t>Just one</w:t>
+      </w:r>
+    </w:p>
+    <w:p>
+      <w:pPr>
+        <w:rPr>
+          <w:rFonts w:ascii="Times-Roman" w:hAnsi="Times-Roman" w:cs="Times-Roman"/>
+          <w:sz w:val="24"/>
+          <w:szCs w:val="24"/>
+          <w:lang w:val="en-US"/>
+        </w:rPr>
+      </w:pPr>
+    </w:p>
+    <w:p>
+      <w:pPr>
+        <w:autoSpaceDE w:val="0"/>
+        <w:autoSpaceDN w:val="0"/>
+        <w:adjustRightInd w:val="0"/>
+        <w:spacing w:after="0" w:line="240" w:lineRule="auto"/>
+        <w:contextualSpacing w:val="0"/>
+        <w:rPr>
+          <w:rFonts w:ascii="Times-Bold" w:hAnsi="Times-Bold" w:cs="Times-Bold"/>
+          <w:b/>
+          <w:bCs/>
+          <w:sz w:val="24"/>
+          <w:szCs w:val="24"/>
+          <w:lang w:val="en-US"/>
+        </w:rPr>
+      </w:pPr>
+      <w:r>
+        <w:rPr>
+          <w:rFonts w:ascii="Times-Bold" w:hAnsi="Times-Bold" w:cs="Times-Bold"/>
+          <w:b/>
+          <w:bCs/>
+          <w:sz w:val="24"/>
+          <w:szCs w:val="24"/>
+          <w:lang w:val="en-US"/>
+        </w:rPr>
+        <w:t>Actor Name:</w:t>
+      </w:r>
+    </w:p>
+    <w:p>
+      <w:pPr>
+        <w:autoSpaceDE w:val="0"/>
+        <w:autoSpaceDN w:val="0"/>
+        <w:adjustRightInd w:val="0"/>
+        <w:spacing w:after="0" w:line="240" w:lineRule="auto"/>
+        <w:contextualSpacing w:val="0"/>
+        <w:rPr>
+          <w:rFonts w:ascii="Times-Roman" w:hAnsi="Times-Roman" w:cs="Times-Roman"/>
+          <w:sz w:val="24"/>
+          <w:szCs w:val="24"/>
+          <w:lang w:val="en-US"/>
+        </w:rPr>
+      </w:pPr>
+      <w:r>
+        <w:rPr>
+          <w:rFonts w:ascii="Times-Roman" w:hAnsi="Times-Roman" w:cs="Times-Roman"/>
+          <w:sz w:val="24"/>
+          <w:szCs w:val="24"/>
+          <w:lang w:val="en-US"/>
+        </w:rPr>
+        <w:t>Head office</w:t>
+      </w:r>
+    </w:p>
+    <w:p>
+      <w:pPr>
+        <w:autoSpaceDE w:val="0"/>
+        <w:autoSpaceDN w:val="0"/>
+        <w:adjustRightInd w:val="0"/>
+        <w:spacing w:after="0" w:line="240" w:lineRule="auto"/>
+        <w:contextualSpacing w:val="0"/>
+        <w:rPr>
+          <w:rFonts w:ascii="Times-Bold" w:hAnsi="Times-Bold" w:cs="Times-Bold"/>
+          <w:b/>
+          <w:bCs/>
+          <w:sz w:val="24"/>
+          <w:szCs w:val="24"/>
+          <w:lang w:val="en-US"/>
+        </w:rPr>
+      </w:pPr>
+      <w:r>
+        <w:rPr>
+          <w:rFonts w:ascii="Times-Bold" w:hAnsi="Times-Bold" w:cs="Times-Bold"/>
+          <w:b/>
+          <w:bCs/>
+          <w:sz w:val="24"/>
+          <w:szCs w:val="24"/>
+          <w:lang w:val="en-US"/>
+        </w:rPr>
+        <w:t>Type [primary / secondary]:</w:t>
+      </w:r>
+    </w:p>
+    <w:p>
+      <w:pPr>
+        <w:autoSpaceDE w:val="0"/>
+        <w:autoSpaceDN w:val="0"/>
+        <w:adjustRightInd w:val="0"/>
+        <w:spacing w:after="0" w:line="240" w:lineRule="auto"/>
+        <w:contextualSpacing w:val="0"/>
+        <w:rPr>
+          <w:rFonts w:ascii="Times-Roman" w:hAnsi="Times-Roman" w:cs="Times-Roman"/>
+          <w:sz w:val="24"/>
+          <w:szCs w:val="24"/>
+          <w:lang w:val="en-US"/>
+        </w:rPr>
+      </w:pPr>
+      <w:r>
+        <w:rPr>
+          <w:rFonts w:ascii="Times-Roman" w:hAnsi="Times-Roman" w:cs="Times-Roman"/>
+          <w:sz w:val="24"/>
+          <w:szCs w:val="24"/>
+          <w:lang w:val="en-US"/>
+        </w:rPr>
+        <w:t>Primary actor</w:t>
+      </w:r>
+    </w:p>
+    <w:p>
+      <w:pPr>
+        <w:autoSpaceDE w:val="0"/>
+        <w:autoSpaceDN w:val="0"/>
+        <w:adjustRightInd w:val="0"/>
+        <w:spacing w:after="0" w:line="240" w:lineRule="auto"/>
+        <w:contextualSpacing w:val="0"/>
+        <w:rPr>
+          <w:rFonts w:ascii="Times-Bold" w:hAnsi="Times-Bold" w:cs="Times-Bold"/>
+          <w:b/>
+          <w:bCs/>
+          <w:sz w:val="24"/>
+          <w:szCs w:val="24"/>
+          <w:lang w:val="en-US"/>
+        </w:rPr>
+      </w:pPr>
+      <w:r>
+        <w:rPr>
+          <w:rFonts w:ascii="Times-Bold" w:hAnsi="Times-Bold" w:cs="Times-Bold"/>
+          <w:b/>
+          <w:bCs/>
+          <w:sz w:val="24"/>
+          <w:szCs w:val="24"/>
+          <w:lang w:val="en-US"/>
+        </w:rPr>
+        <w:t>Description:</w:t>
+      </w:r>
+    </w:p>
+    <w:p>
+      <w:pPr>
+        <w:autoSpaceDE w:val="0"/>
+        <w:autoSpaceDN w:val="0"/>
+        <w:adjustRightInd w:val="0"/>
+        <w:spacing w:after="0" w:line="240" w:lineRule="auto"/>
+        <w:contextualSpacing w:val="0"/>
+        <w:rPr>
+          <w:rFonts w:ascii="Times-Roman" w:hAnsi="Times-Roman" w:cs="Times-Roman"/>
+          <w:sz w:val="24"/>
+          <w:szCs w:val="24"/>
+          <w:lang w:val="en-US"/>
+        </w:rPr>
+      </w:pPr>
+      <w:r>
+        <w:rPr>
+          <w:rFonts w:ascii="Times-Roman" w:hAnsi="Times-Roman" w:cs="Times-Roman"/>
+          <w:sz w:val="24"/>
+          <w:szCs w:val="24"/>
+          <w:lang w:val="en-US"/>
+        </w:rPr>
+        <w:t xml:space="preserve">The care giver is responsible for </w:t>
+      </w:r>
+      <w:r>
+        <w:rPr>
+          <w:rFonts w:ascii="Times-Roman" w:hAnsi="Times-Roman" w:cs="Times-Roman"/>
+          <w:sz w:val="24"/>
+          <w:szCs w:val="24"/>
+          <w:lang w:val="en-US"/>
+        </w:rPr>
+        <w:t>receiving the emergency calls and dispatching a care giver.</w:t>
+      </w:r>
+    </w:p>
+    <w:p>
+      <w:pPr>
+        <w:autoSpaceDE w:val="0"/>
+        <w:autoSpaceDN w:val="0"/>
+        <w:adjustRightInd w:val="0"/>
+        <w:spacing w:after="0" w:line="240" w:lineRule="auto"/>
+        <w:contextualSpacing w:val="0"/>
+        <w:rPr>
+          <w:rFonts w:ascii="Times-Roman" w:hAnsi="Times-Roman" w:cs="Times-Roman"/>
+          <w:sz w:val="24"/>
+          <w:szCs w:val="24"/>
+          <w:lang w:val="en-US"/>
+        </w:rPr>
+      </w:pPr>
+      <w:r>
+        <w:rPr>
+          <w:rFonts w:ascii="Times-Roman" w:hAnsi="Times-Roman" w:cs="Times-Roman"/>
+          <w:sz w:val="24"/>
+          <w:szCs w:val="24"/>
+          <w:lang w:val="en-US"/>
+        </w:rPr>
+        <w:t xml:space="preserve">The care </w:t>
+      </w:r>
+      <w:r>
+        <w:rPr>
+          <w:rFonts w:ascii="Times-Roman" w:hAnsi="Times-Roman" w:cs="Times-Roman"/>
+          <w:sz w:val="24"/>
+          <w:szCs w:val="24"/>
+          <w:lang w:val="en-US"/>
+        </w:rPr>
+        <w:t>at the main office is familiar with the administration system, and not the device itself.</w:t>
+      </w:r>
+    </w:p>
+    <w:p>
+      <w:pPr>
+        <w:autoSpaceDE w:val="0"/>
+        <w:autoSpaceDN w:val="0"/>
+        <w:adjustRightInd w:val="0"/>
+        <w:spacing w:after="0" w:line="240" w:lineRule="auto"/>
+        <w:contextualSpacing w:val="0"/>
+        <w:rPr>
+          <w:rFonts w:ascii="Times-Bold" w:hAnsi="Times-Bold" w:cs="Times-Bold"/>
+          <w:b/>
+          <w:bCs/>
+          <w:sz w:val="24"/>
+          <w:szCs w:val="24"/>
+          <w:lang w:val="en-US"/>
+        </w:rPr>
+      </w:pPr>
+      <w:r>
+        <w:rPr>
+          <w:rFonts w:ascii="Times-Bold" w:hAnsi="Times-Bold" w:cs="Times-Bold"/>
+          <w:b/>
+          <w:bCs/>
+          <w:sz w:val="24"/>
+          <w:szCs w:val="24"/>
+          <w:lang w:val="en-US"/>
+        </w:rPr>
+        <w:t>Number of concurrent actors:</w:t>
+      </w:r>
+    </w:p>
+    <w:p>
+      <w:pPr>
+        <w:rPr>
+          <w:rFonts w:ascii="Times-Roman" w:hAnsi="Times-Roman" w:cs="Times-Roman"/>
+          <w:sz w:val="24"/>
+          <w:szCs w:val="24"/>
+          <w:lang w:val="en-US"/>
+        </w:rPr>
+      </w:pPr>
+      <w:r>
+        <w:rPr>
+          <w:rFonts w:ascii="Times-Roman" w:hAnsi="Times-Roman" w:cs="Times-Roman"/>
+          <w:sz w:val="24"/>
+          <w:szCs w:val="24"/>
+          <w:lang w:val="en-US"/>
+        </w:rPr>
+        <w:t>Just one</w:t>
+      </w:r>
+    </w:p>
+    <w:p>
+      <w:pPr>
+        <w:rPr>
+          <w:rFonts w:ascii="Times-Roman" w:hAnsi="Times-Roman" w:cs="Times-Roman"/>
+          <w:sz w:val="24"/>
+          <w:szCs w:val="24"/>
+          <w:lang w:val="en-US"/>
+        </w:rPr>
+      </w:pPr>
+    </w:p>
+    <w:p>
+      <w:pPr>
+        <w:autoSpaceDE w:val="0"/>
+        <w:autoSpaceDN w:val="0"/>
+        <w:adjustRightInd w:val="0"/>
+        <w:spacing w:after="0" w:line="240" w:lineRule="auto"/>
+        <w:contextualSpacing w:val="0"/>
+        <w:rPr>
+          <w:rFonts w:ascii="Times-Bold" w:hAnsi="Times-Bold" w:cs="Times-Bold"/>
+          <w:b/>
+          <w:bCs/>
+          <w:sz w:val="24"/>
+          <w:szCs w:val="24"/>
+          <w:lang w:val="en-US"/>
+        </w:rPr>
+      </w:pPr>
+      <w:r>
+        <w:rPr>
+          <w:rFonts w:ascii="Times-Bold" w:hAnsi="Times-Bold" w:cs="Times-Bold"/>
+          <w:b/>
+          <w:bCs/>
+          <w:sz w:val="24"/>
+          <w:szCs w:val="24"/>
+          <w:lang w:val="en-US"/>
+        </w:rPr>
+        <w:t>Actor Name:</w:t>
+      </w:r>
+    </w:p>
+    <w:p>
+      <w:pPr>
+        <w:autoSpaceDE w:val="0"/>
+        <w:autoSpaceDN w:val="0"/>
+        <w:adjustRightInd w:val="0"/>
+        <w:spacing w:after="0" w:line="240" w:lineRule="auto"/>
+        <w:contextualSpacing w:val="0"/>
+        <w:rPr>
+          <w:rFonts w:ascii="Times-Roman" w:hAnsi="Times-Roman" w:cs="Times-Roman"/>
+          <w:sz w:val="24"/>
+          <w:szCs w:val="24"/>
+          <w:lang w:val="en-US"/>
+        </w:rPr>
+      </w:pPr>
+      <w:r>
+        <w:rPr>
+          <w:rFonts w:ascii="Times-Roman" w:hAnsi="Times-Roman" w:cs="Times-Roman"/>
+          <w:sz w:val="24"/>
+          <w:szCs w:val="24"/>
+          <w:lang w:val="en-US"/>
+        </w:rPr>
+        <w:t>Emergency call base</w:t>
+      </w:r>
+    </w:p>
+    <w:p>
+      <w:pPr>
+        <w:autoSpaceDE w:val="0"/>
+        <w:autoSpaceDN w:val="0"/>
+        <w:adjustRightInd w:val="0"/>
+        <w:spacing w:after="0" w:line="240" w:lineRule="auto"/>
+        <w:contextualSpacing w:val="0"/>
+        <w:rPr>
+          <w:rFonts w:ascii="Times-Bold" w:hAnsi="Times-Bold" w:cs="Times-Bold"/>
+          <w:b/>
+          <w:bCs/>
+          <w:sz w:val="24"/>
+          <w:szCs w:val="24"/>
+          <w:lang w:val="en-US"/>
+        </w:rPr>
+      </w:pPr>
+      <w:r>
+        <w:rPr>
+          <w:rFonts w:ascii="Times-Bold" w:hAnsi="Times-Bold" w:cs="Times-Bold"/>
+          <w:b/>
+          <w:bCs/>
+          <w:sz w:val="24"/>
+          <w:szCs w:val="24"/>
+          <w:lang w:val="en-US"/>
+        </w:rPr>
+        <w:t>Type [primary / secondary]:</w:t>
+      </w:r>
+    </w:p>
+    <w:p>
+      <w:pPr>
+        <w:autoSpaceDE w:val="0"/>
+        <w:autoSpaceDN w:val="0"/>
+        <w:adjustRightInd w:val="0"/>
+        <w:spacing w:after="0" w:line="240" w:lineRule="auto"/>
+        <w:contextualSpacing w:val="0"/>
+        <w:rPr>
+          <w:rFonts w:ascii="Times-Roman" w:hAnsi="Times-Roman" w:cs="Times-Roman"/>
+          <w:sz w:val="24"/>
+          <w:szCs w:val="24"/>
+          <w:lang w:val="en-US"/>
+        </w:rPr>
+      </w:pPr>
+      <w:r>
+        <w:rPr>
+          <w:rFonts w:ascii="Times-Roman" w:hAnsi="Times-Roman" w:cs="Times-Roman"/>
+          <w:sz w:val="24"/>
+          <w:szCs w:val="24"/>
+          <w:lang w:val="en-US"/>
+        </w:rPr>
+        <w:lastRenderedPageBreak/>
+        <w:t>Primary actor</w:t>
+      </w:r>
+    </w:p>
+    <w:p>
+      <w:pPr>
+        <w:autoSpaceDE w:val="0"/>
+        <w:autoSpaceDN w:val="0"/>
+        <w:adjustRightInd w:val="0"/>
+        <w:spacing w:after="0" w:line="240" w:lineRule="auto"/>
+        <w:contextualSpacing w:val="0"/>
+        <w:rPr>
+          <w:rFonts w:ascii="Times-Bold" w:hAnsi="Times-Bold" w:cs="Times-Bold"/>
+          <w:b/>
+          <w:bCs/>
+          <w:sz w:val="24"/>
+          <w:szCs w:val="24"/>
+          <w:lang w:val="en-US"/>
+        </w:rPr>
+      </w:pPr>
+      <w:r>
+        <w:rPr>
+          <w:rFonts w:ascii="Times-Bold" w:hAnsi="Times-Bold" w:cs="Times-Bold"/>
+          <w:b/>
+          <w:bCs/>
+          <w:sz w:val="24"/>
+          <w:szCs w:val="24"/>
+          <w:lang w:val="en-US"/>
+        </w:rPr>
+        <w:t>Description:</w:t>
+      </w:r>
+    </w:p>
+    <w:p>
+      <w:pPr>
+        <w:autoSpaceDE w:val="0"/>
+        <w:autoSpaceDN w:val="0"/>
+        <w:adjustRightInd w:val="0"/>
+        <w:spacing w:after="0" w:line="240" w:lineRule="auto"/>
+        <w:contextualSpacing w:val="0"/>
+        <w:rPr>
+          <w:rFonts w:ascii="Times-Roman" w:hAnsi="Times-Roman" w:cs="Times-Roman"/>
+          <w:sz w:val="24"/>
+          <w:szCs w:val="24"/>
+          <w:lang w:val="en-US"/>
+        </w:rPr>
+      </w:pPr>
+      <w:r>
+        <w:rPr>
+          <w:rFonts w:ascii="Times-Roman" w:hAnsi="Times-Roman" w:cs="Times-Roman"/>
+          <w:sz w:val="24"/>
+          <w:szCs w:val="24"/>
+          <w:lang w:val="en-US"/>
+        </w:rPr>
+        <w:t>The emergency call base is responsible for forwarding the emergency calls</w:t>
+      </w:r>
+      <w:r>
+        <w:rPr>
+          <w:rFonts w:ascii="Times-Roman" w:hAnsi="Times-Roman" w:cs="Times-Roman"/>
+          <w:sz w:val="24"/>
+          <w:szCs w:val="24"/>
+          <w:lang w:val="en-US"/>
+        </w:rPr>
+        <w:t>, battery low status and missed heart beat warnings</w:t>
+      </w:r>
+      <w:r>
+        <w:rPr>
+          <w:rFonts w:ascii="Times-Roman" w:hAnsi="Times-Roman" w:cs="Times-Roman"/>
+          <w:sz w:val="24"/>
+          <w:szCs w:val="24"/>
+          <w:lang w:val="en-US"/>
+        </w:rPr>
+        <w:t xml:space="preserve"> to the head office and also to maintain the audio communication between the head office and the device and to close the connection when no longer needed. </w:t>
+      </w:r>
+    </w:p>
+    <w:p>
+      <w:pPr>
+        <w:autoSpaceDE w:val="0"/>
+        <w:autoSpaceDN w:val="0"/>
+        <w:adjustRightInd w:val="0"/>
+        <w:spacing w:after="0" w:line="240" w:lineRule="auto"/>
+        <w:contextualSpacing w:val="0"/>
+        <w:rPr>
+          <w:rFonts w:ascii="Times-Roman" w:hAnsi="Times-Roman" w:cs="Times-Roman"/>
+          <w:sz w:val="24"/>
+          <w:szCs w:val="24"/>
+          <w:lang w:val="en-US"/>
+        </w:rPr>
+      </w:pPr>
+      <w:r>
+        <w:rPr>
+          <w:rFonts w:ascii="Times-Roman" w:hAnsi="Times-Roman" w:cs="Times-Roman"/>
+          <w:sz w:val="24"/>
+          <w:szCs w:val="24"/>
+          <w:lang w:val="en-US"/>
+        </w:rPr>
+        <w:t>The emergency call base is paired with the device during configuration.</w:t>
+      </w:r>
+    </w:p>
+    <w:p>
+      <w:pPr>
+        <w:autoSpaceDE w:val="0"/>
+        <w:autoSpaceDN w:val="0"/>
+        <w:adjustRightInd w:val="0"/>
+        <w:spacing w:after="0" w:line="240" w:lineRule="auto"/>
+        <w:contextualSpacing w:val="0"/>
+        <w:rPr>
+          <w:rFonts w:ascii="Times-Roman" w:hAnsi="Times-Roman" w:cs="Times-Roman"/>
+          <w:sz w:val="24"/>
+          <w:szCs w:val="24"/>
+          <w:lang w:val="en-US"/>
+        </w:rPr>
+      </w:pPr>
+      <w:r>
+        <w:rPr>
+          <w:rFonts w:ascii="Times-Roman" w:hAnsi="Times-Roman" w:cs="Times-Roman"/>
+          <w:sz w:val="24"/>
+          <w:szCs w:val="24"/>
+          <w:lang w:val="en-US"/>
+        </w:rPr>
+        <w:t>Finally the emergency call base is responsible for assisting the device in automatically determining the minimum required transmission power</w:t>
+      </w:r>
+      <w:r>
+        <w:rPr>
+          <w:rFonts w:ascii="Times-Roman" w:hAnsi="Times-Roman" w:cs="Times-Roman"/>
+          <w:sz w:val="24"/>
+          <w:szCs w:val="24"/>
+          <w:lang w:val="en-US"/>
+        </w:rPr>
+        <w:t xml:space="preserve"> to conserve power.</w:t>
+      </w:r>
+    </w:p>
+    <w:p>
+      <w:pPr>
+        <w:autoSpaceDE w:val="0"/>
+        <w:autoSpaceDN w:val="0"/>
+        <w:adjustRightInd w:val="0"/>
+        <w:spacing w:after="0" w:line="240" w:lineRule="auto"/>
+        <w:contextualSpacing w:val="0"/>
+        <w:rPr>
+          <w:rFonts w:ascii="Times-Bold" w:hAnsi="Times-Bold" w:cs="Times-Bold"/>
+          <w:b/>
+          <w:bCs/>
+          <w:sz w:val="24"/>
+          <w:szCs w:val="24"/>
+          <w:lang w:val="en-US"/>
+        </w:rPr>
+      </w:pPr>
+      <w:r>
+        <w:rPr>
+          <w:rFonts w:ascii="Times-Bold" w:hAnsi="Times-Bold" w:cs="Times-Bold"/>
+          <w:b/>
+          <w:bCs/>
+          <w:sz w:val="24"/>
+          <w:szCs w:val="24"/>
+          <w:lang w:val="en-US"/>
+        </w:rPr>
+        <w:t>Number of concurrent actors:</w:t>
+      </w:r>
+    </w:p>
+    <w:p>
+      <w:pPr>
+        <w:rPr>
+          <w:rFonts w:ascii="Times-Roman" w:hAnsi="Times-Roman" w:cs="Times-Roman"/>
+          <w:sz w:val="24"/>
+          <w:szCs w:val="24"/>
+          <w:lang w:val="en-US"/>
+        </w:rPr>
+      </w:pPr>
+      <w:r>
+        <w:rPr>
+          <w:rFonts w:ascii="Times-Roman" w:hAnsi="Times-Roman" w:cs="Times-Roman"/>
+          <w:sz w:val="24"/>
+          <w:szCs w:val="24"/>
+          <w:lang w:val="en-US"/>
+        </w:rPr>
+        <w:t>Just one</w:t>
+      </w:r>
+    </w:p>
+    <w:p>
+      <w:pPr>
+        <w:rPr>
+          <w:lang w:val="en-US"/>
+        </w:rPr>
+      </w:pPr>
+    </w:p>
+    <w:p>
+      <w:pPr>
+        <w:autoSpaceDE w:val="0"/>
+        <w:autoSpaceDN w:val="0"/>
+        <w:adjustRightInd w:val="0"/>
+        <w:spacing w:after="0" w:line="240" w:lineRule="auto"/>
+        <w:contextualSpacing w:val="0"/>
+        <w:rPr>
+          <w:rFonts w:ascii="Times-Bold" w:hAnsi="Times-Bold" w:cs="Times-Bold"/>
+          <w:b/>
+          <w:bCs/>
+          <w:sz w:val="24"/>
+          <w:szCs w:val="24"/>
+          <w:lang w:val="en-US"/>
+        </w:rPr>
+      </w:pPr>
+      <w:r>
+        <w:rPr>
+          <w:rFonts w:ascii="Times-Bold" w:hAnsi="Times-Bold" w:cs="Times-Bold"/>
+          <w:b/>
+          <w:bCs/>
+          <w:sz w:val="24"/>
+          <w:szCs w:val="24"/>
+          <w:lang w:val="en-US"/>
+        </w:rPr>
+        <w:t>Actor Name:</w:t>
+      </w:r>
+    </w:p>
+    <w:p>
+      <w:pPr>
+        <w:autoSpaceDE w:val="0"/>
+        <w:autoSpaceDN w:val="0"/>
+        <w:adjustRightInd w:val="0"/>
+        <w:spacing w:after="0" w:line="240" w:lineRule="auto"/>
+        <w:contextualSpacing w:val="0"/>
+        <w:rPr>
+          <w:rFonts w:ascii="Times-Roman" w:hAnsi="Times-Roman" w:cs="Times-Roman"/>
+          <w:sz w:val="24"/>
+          <w:szCs w:val="24"/>
+          <w:lang w:val="en-US"/>
+        </w:rPr>
+      </w:pPr>
+      <w:r>
+        <w:rPr>
+          <w:rFonts w:ascii="Times-Roman" w:hAnsi="Times-Roman" w:cs="Times-Roman"/>
+          <w:sz w:val="24"/>
+          <w:szCs w:val="24"/>
+          <w:lang w:val="en-US"/>
+        </w:rPr>
+        <w:t>User</w:t>
+      </w:r>
+    </w:p>
+    <w:p>
+      <w:pPr>
+        <w:autoSpaceDE w:val="0"/>
+        <w:autoSpaceDN w:val="0"/>
+        <w:adjustRightInd w:val="0"/>
+        <w:spacing w:after="0" w:line="240" w:lineRule="auto"/>
+        <w:contextualSpacing w:val="0"/>
+        <w:rPr>
+          <w:rFonts w:ascii="Times-Bold" w:hAnsi="Times-Bold" w:cs="Times-Bold"/>
+          <w:b/>
+          <w:bCs/>
+          <w:sz w:val="24"/>
+          <w:szCs w:val="24"/>
+          <w:lang w:val="en-US"/>
+        </w:rPr>
+      </w:pPr>
+      <w:r>
+        <w:rPr>
+          <w:rFonts w:ascii="Times-Bold" w:hAnsi="Times-Bold" w:cs="Times-Bold"/>
+          <w:b/>
+          <w:bCs/>
+          <w:sz w:val="24"/>
+          <w:szCs w:val="24"/>
+          <w:lang w:val="en-US"/>
+        </w:rPr>
+        <w:t>Type [primary / secondary]:</w:t>
+      </w:r>
+    </w:p>
+    <w:p>
+      <w:pPr>
+        <w:autoSpaceDE w:val="0"/>
+        <w:autoSpaceDN w:val="0"/>
+        <w:adjustRightInd w:val="0"/>
+        <w:spacing w:after="0" w:line="240" w:lineRule="auto"/>
+        <w:contextualSpacing w:val="0"/>
+        <w:rPr>
+          <w:rFonts w:ascii="Times-Roman" w:hAnsi="Times-Roman" w:cs="Times-Roman"/>
+          <w:sz w:val="24"/>
+          <w:szCs w:val="24"/>
+          <w:lang w:val="en-US"/>
+        </w:rPr>
+      </w:pPr>
+      <w:r>
+        <w:rPr>
+          <w:rFonts w:ascii="Times-Roman" w:hAnsi="Times-Roman" w:cs="Times-Roman"/>
+          <w:sz w:val="24"/>
+          <w:szCs w:val="24"/>
+          <w:lang w:val="en-US"/>
+        </w:rPr>
+        <w:t>Primary actor</w:t>
+      </w:r>
+    </w:p>
+    <w:p>
+      <w:pPr>
+        <w:autoSpaceDE w:val="0"/>
+        <w:autoSpaceDN w:val="0"/>
+        <w:adjustRightInd w:val="0"/>
+        <w:spacing w:after="0" w:line="240" w:lineRule="auto"/>
+        <w:contextualSpacing w:val="0"/>
+        <w:rPr>
+          <w:rFonts w:ascii="Times-Bold" w:hAnsi="Times-Bold" w:cs="Times-Bold"/>
+          <w:b/>
+          <w:bCs/>
+          <w:sz w:val="24"/>
+          <w:szCs w:val="24"/>
+          <w:lang w:val="en-US"/>
+        </w:rPr>
+      </w:pPr>
+      <w:r>
+        <w:rPr>
+          <w:rFonts w:ascii="Times-Bold" w:hAnsi="Times-Bold" w:cs="Times-Bold"/>
+          <w:b/>
+          <w:bCs/>
+          <w:sz w:val="24"/>
+          <w:szCs w:val="24"/>
+          <w:lang w:val="en-US"/>
+        </w:rPr>
+        <w:t>Description:</w:t>
+      </w:r>
+    </w:p>
+    <w:p>
+      <w:pPr>
+        <w:autoSpaceDE w:val="0"/>
+        <w:autoSpaceDN w:val="0"/>
+        <w:adjustRightInd w:val="0"/>
+        <w:spacing w:after="0" w:line="240" w:lineRule="auto"/>
+        <w:contextualSpacing w:val="0"/>
+        <w:rPr>
+          <w:rFonts w:ascii="Times-Roman" w:hAnsi="Times-Roman" w:cs="Times-Roman"/>
+          <w:sz w:val="24"/>
+          <w:szCs w:val="24"/>
+          <w:lang w:val="en-US"/>
+        </w:rPr>
+      </w:pPr>
+      <w:r>
+        <w:rPr>
+          <w:rFonts w:ascii="Times-Roman" w:hAnsi="Times-Roman" w:cs="Times-Roman"/>
+          <w:sz w:val="24"/>
+          <w:szCs w:val="24"/>
+          <w:lang w:val="en-US"/>
+        </w:rPr>
+        <w:t xml:space="preserve">The care </w:t>
+      </w:r>
+      <w:proofErr w:type="spellStart"/>
+      <w:r>
+        <w:rPr>
+          <w:rFonts w:ascii="Times-Roman" w:hAnsi="Times-Roman" w:cs="Times-Roman"/>
+          <w:sz w:val="24"/>
+          <w:szCs w:val="24"/>
+          <w:lang w:val="en-US"/>
+        </w:rPr>
+        <w:t>tager</w:t>
+      </w:r>
+      <w:proofErr w:type="spellEnd"/>
+      <w:r>
+        <w:rPr>
+          <w:rFonts w:ascii="Times-Roman" w:hAnsi="Times-Roman" w:cs="Times-Roman"/>
+          <w:sz w:val="24"/>
+          <w:szCs w:val="24"/>
+          <w:lang w:val="en-US"/>
+        </w:rPr>
+        <w:t xml:space="preserve"> is responsible for the main interaction with the device and caries it on his or her person up to 24 hours a day.</w:t>
+      </w:r>
+    </w:p>
+    <w:p>
+      <w:pPr>
+        <w:autoSpaceDE w:val="0"/>
+        <w:autoSpaceDN w:val="0"/>
+        <w:adjustRightInd w:val="0"/>
+        <w:spacing w:after="0" w:line="240" w:lineRule="auto"/>
+        <w:contextualSpacing w:val="0"/>
+        <w:rPr>
+          <w:rFonts w:ascii="Times-Roman" w:hAnsi="Times-Roman" w:cs="Times-Roman"/>
+          <w:sz w:val="24"/>
+          <w:szCs w:val="24"/>
+          <w:lang w:val="en-US"/>
+        </w:rPr>
+      </w:pPr>
+      <w:r>
+        <w:rPr>
+          <w:rFonts w:ascii="Times-Roman" w:hAnsi="Times-Roman" w:cs="Times-Roman"/>
+          <w:sz w:val="24"/>
+          <w:szCs w:val="24"/>
+          <w:lang w:val="en-US"/>
+        </w:rPr>
+        <w:t>The care giver only has a brief introduction to the device limited to expected battery life, warning indicates for battery level and usage (push button to get help).</w:t>
+      </w:r>
+    </w:p>
+    <w:p>
+      <w:pPr>
+        <w:autoSpaceDE w:val="0"/>
+        <w:autoSpaceDN w:val="0"/>
+        <w:adjustRightInd w:val="0"/>
+        <w:spacing w:after="0" w:line="240" w:lineRule="auto"/>
+        <w:contextualSpacing w:val="0"/>
+        <w:rPr>
+          <w:rFonts w:ascii="Times-Bold" w:hAnsi="Times-Bold" w:cs="Times-Bold"/>
+          <w:b/>
+          <w:bCs/>
+          <w:sz w:val="24"/>
+          <w:szCs w:val="24"/>
+          <w:lang w:val="en-US"/>
+        </w:rPr>
+      </w:pPr>
+      <w:r>
+        <w:rPr>
+          <w:rFonts w:ascii="Times-Bold" w:hAnsi="Times-Bold" w:cs="Times-Bold"/>
+          <w:b/>
+          <w:bCs/>
+          <w:sz w:val="24"/>
+          <w:szCs w:val="24"/>
+          <w:lang w:val="en-US"/>
+        </w:rPr>
+        <w:t>Number of concurrent actors:</w:t>
+      </w:r>
+    </w:p>
+    <w:p>
+      <w:pPr>
+        <w:rPr>
+          <w:rFonts w:ascii="Times-Roman" w:hAnsi="Times-Roman" w:cs="Times-Roman"/>
+          <w:sz w:val="24"/>
+          <w:szCs w:val="24"/>
+          <w:lang w:val="en-US"/>
+        </w:rPr>
+      </w:pPr>
+      <w:r>
+        <w:rPr>
+          <w:rFonts w:ascii="Times-Roman" w:hAnsi="Times-Roman" w:cs="Times-Roman"/>
+          <w:sz w:val="24"/>
+          <w:szCs w:val="24"/>
+          <w:lang w:val="en-US"/>
+        </w:rPr>
+        <w:t>Just one</w:t>
+      </w:r>
+    </w:p>
+    <w:p>
+      <w:pPr>
+        <w:rPr>
+          <w:lang w:val="en-US"/>
+        </w:rPr>
+      </w:pPr>
+    </w:p>
+    <w:p>
+      <w:pPr>
+        <w:contextualSpacing w:val="0"/>
         <w:rPr>
           <w:rFonts w:asciiTheme="majorHAnsi" w:eastAsiaTheme="majorEastAsia" w:hAnsiTheme="majorHAnsi" w:cstheme="majorBidi"/>
           <w:b/>
@@ -131,24 +1413,6 @@
         <w:rPr>
           <w:lang w:val="en-US"/>
         </w:rPr>
-        <w:t xml:space="preserve">In the above all communication goes through the </w:t>
-      </w:r>
-      <w:r>
-        <w:rPr>
-          <w:lang w:val="en-US"/>
-        </w:rPr>
-        <w:t xml:space="preserve">Emergency call base, yet where the communication is merely </w:t>
-      </w:r>
-      <w:r>
-        <w:rPr>
-          <w:lang w:val="en-US"/>
-        </w:rPr>
-        <w:t>relayed to another actor the Emergency call base is not shown as part of the communication.</w:t>
-      </w:r>
-      <w:r>
-        <w:rPr>
-          <w:lang w:val="en-US"/>
-        </w:rPr>
         <w:br w:type="page"/>
       </w:r>
     </w:p>
@@ -164,1346 +1428,33 @@
           <w:lang w:val="en-US"/>
         </w:rPr>
         <w:lastRenderedPageBreak/>
-        <w:t>Actor description</w:t>
-      </w:r>
-    </w:p>
-    <w:p>
-      <w:pPr>
-        <w:rPr>
-          <w:lang w:val="en-US"/>
-        </w:rPr>
-      </w:pPr>
-    </w:p>
-    <w:p>
-      <w:pPr>
-        <w:autoSpaceDE w:val="0"/>
-        <w:autoSpaceDN w:val="0"/>
-        <w:adjustRightInd w:val="0"/>
-        <w:spacing w:after="0" w:line="240" w:lineRule="auto"/>
-        <w:contextualSpacing w:val="0"/>
-        <w:rPr>
-          <w:rFonts w:ascii="Times-Bold" w:hAnsi="Times-Bold" w:cs="Times-Bold"/>
-          <w:b/>
-          <w:bCs/>
-          <w:sz w:val="24"/>
-          <w:szCs w:val="24"/>
-          <w:lang w:val="en-US"/>
-        </w:rPr>
-      </w:pPr>
-      <w:bookmarkStart w:id="0" w:name="OLE_LINK3"/>
-      <w:bookmarkStart w:id="1" w:name="OLE_LINK4"/>
-      <w:r>
-        <w:rPr>
-          <w:rFonts w:ascii="Times-Bold" w:hAnsi="Times-Bold" w:cs="Times-Bold"/>
-          <w:b/>
-          <w:bCs/>
-          <w:sz w:val="24"/>
-          <w:szCs w:val="24"/>
-          <w:lang w:val="en-US"/>
-        </w:rPr>
-        <w:t>Actor Name:</w:t>
-      </w:r>
-    </w:p>
-    <w:p>
-      <w:pPr>
-        <w:autoSpaceDE w:val="0"/>
-        <w:autoSpaceDN w:val="0"/>
-        <w:adjustRightInd w:val="0"/>
-        <w:spacing w:after="0" w:line="240" w:lineRule="auto"/>
-        <w:contextualSpacing w:val="0"/>
-        <w:rPr>
-          <w:rFonts w:ascii="Times-Roman" w:hAnsi="Times-Roman" w:cs="Times-Roman"/>
-          <w:sz w:val="24"/>
-          <w:szCs w:val="24"/>
-          <w:lang w:val="en-US"/>
-        </w:rPr>
-      </w:pPr>
-      <w:r>
-        <w:rPr>
-          <w:rFonts w:ascii="Times-Roman" w:hAnsi="Times-Roman" w:cs="Times-Roman"/>
-          <w:sz w:val="24"/>
-          <w:szCs w:val="24"/>
-          <w:lang w:val="en-US"/>
-        </w:rPr>
-        <w:t>Technician</w:t>
-      </w:r>
-    </w:p>
-    <w:p>
-      <w:pPr>
-        <w:autoSpaceDE w:val="0"/>
-        <w:autoSpaceDN w:val="0"/>
-        <w:adjustRightInd w:val="0"/>
-        <w:spacing w:after="0" w:line="240" w:lineRule="auto"/>
-        <w:contextualSpacing w:val="0"/>
-        <w:rPr>
-          <w:rFonts w:ascii="Times-Bold" w:hAnsi="Times-Bold" w:cs="Times-Bold"/>
-          <w:b/>
-          <w:bCs/>
-          <w:sz w:val="24"/>
-          <w:szCs w:val="24"/>
-          <w:lang w:val="en-US"/>
-        </w:rPr>
-      </w:pPr>
-      <w:r>
-        <w:rPr>
-          <w:rFonts w:ascii="Times-Bold" w:hAnsi="Times-Bold" w:cs="Times-Bold"/>
-          <w:b/>
-          <w:bCs/>
-          <w:sz w:val="24"/>
-          <w:szCs w:val="24"/>
-          <w:lang w:val="en-US"/>
-        </w:rPr>
-        <w:t>Type [primary / secondary]:</w:t>
-      </w:r>
-    </w:p>
-    <w:p>
-      <w:pPr>
-        <w:autoSpaceDE w:val="0"/>
-        <w:autoSpaceDN w:val="0"/>
-        <w:adjustRightInd w:val="0"/>
-        <w:spacing w:after="0" w:line="240" w:lineRule="auto"/>
-        <w:contextualSpacing w:val="0"/>
-        <w:rPr>
-          <w:rFonts w:ascii="Times-Roman" w:hAnsi="Times-Roman" w:cs="Times-Roman"/>
-          <w:sz w:val="24"/>
-          <w:szCs w:val="24"/>
-          <w:lang w:val="en-US"/>
-        </w:rPr>
-      </w:pPr>
-      <w:r>
-        <w:rPr>
-          <w:rFonts w:ascii="Times-Roman" w:hAnsi="Times-Roman" w:cs="Times-Roman"/>
-          <w:sz w:val="24"/>
-          <w:szCs w:val="24"/>
-          <w:lang w:val="en-US"/>
-        </w:rPr>
-        <w:t>Primary actor</w:t>
-      </w:r>
-    </w:p>
-    <w:p>
-      <w:pPr>
-        <w:autoSpaceDE w:val="0"/>
-        <w:autoSpaceDN w:val="0"/>
-        <w:adjustRightInd w:val="0"/>
-        <w:spacing w:after="0" w:line="240" w:lineRule="auto"/>
-        <w:contextualSpacing w:val="0"/>
-        <w:rPr>
-          <w:rFonts w:ascii="Times-Bold" w:hAnsi="Times-Bold" w:cs="Times-Bold"/>
-          <w:b/>
-          <w:bCs/>
-          <w:sz w:val="24"/>
-          <w:szCs w:val="24"/>
-          <w:lang w:val="en-US"/>
-        </w:rPr>
-      </w:pPr>
-      <w:r>
-        <w:rPr>
-          <w:rFonts w:ascii="Times-Bold" w:hAnsi="Times-Bold" w:cs="Times-Bold"/>
-          <w:b/>
-          <w:bCs/>
-          <w:sz w:val="24"/>
-          <w:szCs w:val="24"/>
-          <w:lang w:val="en-US"/>
-        </w:rPr>
-        <w:t>Description:</w:t>
-      </w:r>
-    </w:p>
-    <w:p>
-      <w:pPr>
-        <w:autoSpaceDE w:val="0"/>
-        <w:autoSpaceDN w:val="0"/>
-        <w:adjustRightInd w:val="0"/>
-        <w:spacing w:after="0" w:line="240" w:lineRule="auto"/>
-        <w:contextualSpacing w:val="0"/>
-        <w:rPr>
-          <w:rFonts w:ascii="Times-Roman" w:hAnsi="Times-Roman" w:cs="Times-Roman"/>
-          <w:sz w:val="24"/>
-          <w:szCs w:val="24"/>
-          <w:lang w:val="en-US"/>
-        </w:rPr>
-      </w:pPr>
-      <w:r>
-        <w:rPr>
-          <w:rFonts w:ascii="Times-Roman" w:hAnsi="Times-Roman" w:cs="Times-Roman"/>
-          <w:sz w:val="24"/>
-          <w:szCs w:val="24"/>
-          <w:lang w:val="en-US"/>
-        </w:rPr>
-        <w:t>The technician deals with the initial setup of the device as well as handles error conditions and firmware update. The Technician is typically an employee of the “</w:t>
-      </w:r>
-      <w:proofErr w:type="spellStart"/>
-      <w:r>
-        <w:rPr>
-          <w:rFonts w:ascii="Times-Roman" w:hAnsi="Times-Roman" w:cs="Times-Roman"/>
-          <w:sz w:val="24"/>
-          <w:szCs w:val="24"/>
-          <w:lang w:val="en-US"/>
-        </w:rPr>
-        <w:t>Hjælpemiddelcentralen</w:t>
-      </w:r>
-      <w:proofErr w:type="spellEnd"/>
-      <w:r>
-        <w:rPr>
-          <w:rFonts w:ascii="Times-Roman" w:hAnsi="Times-Roman" w:cs="Times-Roman"/>
-          <w:sz w:val="24"/>
-          <w:szCs w:val="24"/>
-          <w:lang w:val="en-US"/>
-        </w:rPr>
-        <w:t>” in the local municipality. He is well skilled in the technical aspects of the device from a functional point of view as well as being equipped with a custom configuration and servicing tool allowing him the necessary interface to the device.</w:t>
-      </w:r>
-    </w:p>
-    <w:p>
-      <w:pPr>
-        <w:autoSpaceDE w:val="0"/>
-        <w:autoSpaceDN w:val="0"/>
-        <w:adjustRightInd w:val="0"/>
-        <w:spacing w:after="0" w:line="240" w:lineRule="auto"/>
-        <w:contextualSpacing w:val="0"/>
-        <w:rPr>
-          <w:rFonts w:ascii="Times-Bold" w:hAnsi="Times-Bold" w:cs="Times-Bold"/>
-          <w:b/>
-          <w:bCs/>
-          <w:sz w:val="24"/>
-          <w:szCs w:val="24"/>
-          <w:lang w:val="en-US"/>
-        </w:rPr>
-      </w:pPr>
-      <w:r>
-        <w:rPr>
-          <w:rFonts w:ascii="Times-Bold" w:hAnsi="Times-Bold" w:cs="Times-Bold"/>
-          <w:b/>
-          <w:bCs/>
-          <w:sz w:val="24"/>
-          <w:szCs w:val="24"/>
-          <w:lang w:val="en-US"/>
-        </w:rPr>
-        <w:t>Number of concurrent actors:</w:t>
-      </w:r>
-    </w:p>
-    <w:p>
-      <w:pPr>
-        <w:rPr>
-          <w:rFonts w:ascii="Times-Roman" w:hAnsi="Times-Roman" w:cs="Times-Roman"/>
-          <w:sz w:val="24"/>
-          <w:szCs w:val="24"/>
-          <w:lang w:val="en-US"/>
-        </w:rPr>
-      </w:pPr>
-      <w:r>
-        <w:rPr>
-          <w:rFonts w:ascii="Times-Roman" w:hAnsi="Times-Roman" w:cs="Times-Roman"/>
-          <w:sz w:val="24"/>
-          <w:szCs w:val="24"/>
-          <w:lang w:val="en-US"/>
-        </w:rPr>
-        <w:t>Just one</w:t>
-      </w:r>
-      <w:bookmarkEnd w:id="0"/>
-      <w:bookmarkEnd w:id="1"/>
-    </w:p>
-    <w:p>
-      <w:pPr>
-        <w:rPr>
-          <w:rFonts w:ascii="Times-Roman" w:hAnsi="Times-Roman" w:cs="Times-Roman"/>
-          <w:sz w:val="24"/>
-          <w:szCs w:val="24"/>
-          <w:lang w:val="en-US"/>
-        </w:rPr>
-      </w:pPr>
-    </w:p>
-    <w:p>
-      <w:pPr>
-        <w:autoSpaceDE w:val="0"/>
-        <w:autoSpaceDN w:val="0"/>
-        <w:adjustRightInd w:val="0"/>
-        <w:spacing w:after="0" w:line="240" w:lineRule="auto"/>
-        <w:contextualSpacing w:val="0"/>
-        <w:rPr>
-          <w:rFonts w:ascii="Times-Bold" w:hAnsi="Times-Bold" w:cs="Times-Bold"/>
-          <w:b/>
-          <w:bCs/>
-          <w:sz w:val="24"/>
-          <w:szCs w:val="24"/>
-          <w:lang w:val="en-US"/>
-        </w:rPr>
-      </w:pPr>
-      <w:r>
-        <w:rPr>
-          <w:rFonts w:ascii="Times-Bold" w:hAnsi="Times-Bold" w:cs="Times-Bold"/>
-          <w:b/>
-          <w:bCs/>
-          <w:sz w:val="24"/>
-          <w:szCs w:val="24"/>
-          <w:lang w:val="en-US"/>
-        </w:rPr>
-        <w:t>Actor Name:</w:t>
-      </w:r>
-    </w:p>
-    <w:p>
-      <w:pPr>
-        <w:autoSpaceDE w:val="0"/>
-        <w:autoSpaceDN w:val="0"/>
-        <w:adjustRightInd w:val="0"/>
-        <w:spacing w:after="0" w:line="240" w:lineRule="auto"/>
-        <w:contextualSpacing w:val="0"/>
-        <w:rPr>
-          <w:rFonts w:ascii="Times-Roman" w:hAnsi="Times-Roman" w:cs="Times-Roman"/>
-          <w:sz w:val="24"/>
-          <w:szCs w:val="24"/>
-          <w:lang w:val="en-US"/>
-        </w:rPr>
-      </w:pPr>
-      <w:proofErr w:type="spellStart"/>
-      <w:r>
-        <w:rPr>
-          <w:rFonts w:ascii="Times-Roman" w:hAnsi="Times-Roman" w:cs="Times-Roman"/>
-          <w:sz w:val="24"/>
-          <w:szCs w:val="24"/>
-          <w:lang w:val="en-US"/>
-        </w:rPr>
-        <w:t>Plejer</w:t>
-      </w:r>
-      <w:proofErr w:type="spellEnd"/>
-    </w:p>
-    <w:p>
-      <w:pPr>
-        <w:autoSpaceDE w:val="0"/>
-        <w:autoSpaceDN w:val="0"/>
-        <w:adjustRightInd w:val="0"/>
-        <w:spacing w:after="0" w:line="240" w:lineRule="auto"/>
-        <w:contextualSpacing w:val="0"/>
-        <w:rPr>
-          <w:rFonts w:ascii="Times-Bold" w:hAnsi="Times-Bold" w:cs="Times-Bold"/>
-          <w:b/>
-          <w:bCs/>
-          <w:sz w:val="24"/>
-          <w:szCs w:val="24"/>
-          <w:lang w:val="en-US"/>
-        </w:rPr>
-      </w:pPr>
-      <w:r>
-        <w:rPr>
-          <w:rFonts w:ascii="Times-Bold" w:hAnsi="Times-Bold" w:cs="Times-Bold"/>
-          <w:b/>
-          <w:bCs/>
-          <w:sz w:val="24"/>
-          <w:szCs w:val="24"/>
-          <w:lang w:val="en-US"/>
-        </w:rPr>
-        <w:t>Type [primary / secondary]:</w:t>
-      </w:r>
-    </w:p>
-    <w:p>
-      <w:pPr>
-        <w:autoSpaceDE w:val="0"/>
-        <w:autoSpaceDN w:val="0"/>
-        <w:adjustRightInd w:val="0"/>
-        <w:spacing w:after="0" w:line="240" w:lineRule="auto"/>
-        <w:contextualSpacing w:val="0"/>
-        <w:rPr>
-          <w:rFonts w:ascii="Times-Roman" w:hAnsi="Times-Roman" w:cs="Times-Roman"/>
-          <w:sz w:val="24"/>
-          <w:szCs w:val="24"/>
-          <w:lang w:val="en-US"/>
-        </w:rPr>
-      </w:pPr>
-      <w:r>
-        <w:rPr>
-          <w:rFonts w:ascii="Times-Roman" w:hAnsi="Times-Roman" w:cs="Times-Roman"/>
-          <w:sz w:val="24"/>
-          <w:szCs w:val="24"/>
-          <w:lang w:val="en-US"/>
-        </w:rPr>
-        <w:t>Primary actor</w:t>
-      </w:r>
-    </w:p>
-    <w:p>
-      <w:pPr>
-        <w:autoSpaceDE w:val="0"/>
-        <w:autoSpaceDN w:val="0"/>
-        <w:adjustRightInd w:val="0"/>
-        <w:spacing w:after="0" w:line="240" w:lineRule="auto"/>
-        <w:contextualSpacing w:val="0"/>
-        <w:rPr>
-          <w:rFonts w:ascii="Times-Bold" w:hAnsi="Times-Bold" w:cs="Times-Bold"/>
-          <w:b/>
-          <w:bCs/>
-          <w:sz w:val="24"/>
-          <w:szCs w:val="24"/>
-          <w:lang w:val="en-US"/>
-        </w:rPr>
-      </w:pPr>
-      <w:r>
-        <w:rPr>
-          <w:rFonts w:ascii="Times-Bold" w:hAnsi="Times-Bold" w:cs="Times-Bold"/>
-          <w:b/>
-          <w:bCs/>
-          <w:sz w:val="24"/>
-          <w:szCs w:val="24"/>
-          <w:lang w:val="en-US"/>
-        </w:rPr>
-        <w:t>Description:</w:t>
-      </w:r>
-    </w:p>
-    <w:p>
-      <w:pPr>
-        <w:autoSpaceDE w:val="0"/>
-        <w:autoSpaceDN w:val="0"/>
-        <w:adjustRightInd w:val="0"/>
-        <w:spacing w:after="0" w:line="240" w:lineRule="auto"/>
-        <w:contextualSpacing w:val="0"/>
-        <w:rPr>
-          <w:rFonts w:ascii="Times-Roman" w:hAnsi="Times-Roman" w:cs="Times-Roman"/>
-          <w:sz w:val="24"/>
-          <w:szCs w:val="24"/>
-          <w:lang w:val="en-US"/>
-        </w:rPr>
-      </w:pPr>
-      <w:r>
-        <w:rPr>
-          <w:rFonts w:ascii="Times-Roman" w:hAnsi="Times-Roman" w:cs="Times-Roman"/>
-          <w:sz w:val="24"/>
-          <w:szCs w:val="24"/>
-          <w:lang w:val="en-US"/>
-        </w:rPr>
-        <w:t xml:space="preserve">The care giver is responsible for servicing the device under normal working conditions. This means ensuring that the device is recharged and responding to emergency calls issued by </w:t>
-      </w:r>
-      <w:r>
-        <w:rPr>
-          <w:rFonts w:ascii="Times-Roman" w:hAnsi="Times-Roman" w:cs="Times-Roman"/>
-          <w:sz w:val="24"/>
-          <w:szCs w:val="24"/>
-          <w:lang w:val="en-US"/>
-        </w:rPr>
-        <w:t>the care taker (dispatched by the head office).</w:t>
-      </w:r>
-    </w:p>
-    <w:p>
-      <w:pPr>
-        <w:autoSpaceDE w:val="0"/>
-        <w:autoSpaceDN w:val="0"/>
-        <w:adjustRightInd w:val="0"/>
-        <w:spacing w:after="0" w:line="240" w:lineRule="auto"/>
-        <w:contextualSpacing w:val="0"/>
-        <w:rPr>
-          <w:rFonts w:ascii="Times-Roman" w:hAnsi="Times-Roman" w:cs="Times-Roman"/>
-          <w:sz w:val="24"/>
-          <w:szCs w:val="24"/>
-          <w:lang w:val="en-US"/>
-        </w:rPr>
-      </w:pPr>
-      <w:r>
-        <w:rPr>
-          <w:rFonts w:ascii="Times-Roman" w:hAnsi="Times-Roman" w:cs="Times-Roman"/>
-          <w:sz w:val="24"/>
-          <w:szCs w:val="24"/>
-          <w:lang w:val="en-US"/>
-        </w:rPr>
-        <w:t xml:space="preserve">The care giver only has a brief introduction to the device limited to expected battery life, warning indicates for battery level and usage (push button to get help). </w:t>
-      </w:r>
-    </w:p>
-    <w:p>
-      <w:pPr>
-        <w:autoSpaceDE w:val="0"/>
-        <w:autoSpaceDN w:val="0"/>
-        <w:adjustRightInd w:val="0"/>
-        <w:spacing w:after="0" w:line="240" w:lineRule="auto"/>
-        <w:contextualSpacing w:val="0"/>
-        <w:rPr>
-          <w:rFonts w:ascii="Times-Bold" w:hAnsi="Times-Bold" w:cs="Times-Bold"/>
-          <w:b/>
-          <w:bCs/>
-          <w:sz w:val="24"/>
-          <w:szCs w:val="24"/>
-          <w:lang w:val="en-US"/>
-        </w:rPr>
-      </w:pPr>
-      <w:r>
-        <w:rPr>
-          <w:rFonts w:ascii="Times-Bold" w:hAnsi="Times-Bold" w:cs="Times-Bold"/>
-          <w:b/>
-          <w:bCs/>
-          <w:sz w:val="24"/>
-          <w:szCs w:val="24"/>
-          <w:lang w:val="en-US"/>
-        </w:rPr>
-        <w:t>Number of concurrent actors:</w:t>
-      </w:r>
-    </w:p>
-    <w:p>
-      <w:pPr>
-        <w:rPr>
-          <w:rFonts w:ascii="Times-Roman" w:hAnsi="Times-Roman" w:cs="Times-Roman"/>
-          <w:sz w:val="24"/>
-          <w:szCs w:val="24"/>
-          <w:lang w:val="en-US"/>
-        </w:rPr>
-      </w:pPr>
-      <w:r>
-        <w:rPr>
-          <w:rFonts w:ascii="Times-Roman" w:hAnsi="Times-Roman" w:cs="Times-Roman"/>
-          <w:sz w:val="24"/>
-          <w:szCs w:val="24"/>
-          <w:lang w:val="en-US"/>
-        </w:rPr>
-        <w:t>Just one</w:t>
-      </w:r>
-    </w:p>
-    <w:p>
-      <w:pPr>
-        <w:rPr>
-          <w:rFonts w:ascii="Times-Roman" w:hAnsi="Times-Roman" w:cs="Times-Roman"/>
-          <w:sz w:val="24"/>
-          <w:szCs w:val="24"/>
-          <w:lang w:val="en-US"/>
-        </w:rPr>
-      </w:pPr>
-    </w:p>
-    <w:p>
-      <w:pPr>
-        <w:autoSpaceDE w:val="0"/>
-        <w:autoSpaceDN w:val="0"/>
-        <w:adjustRightInd w:val="0"/>
-        <w:spacing w:after="0" w:line="240" w:lineRule="auto"/>
-        <w:contextualSpacing w:val="0"/>
-        <w:rPr>
-          <w:rFonts w:ascii="Times-Bold" w:hAnsi="Times-Bold" w:cs="Times-Bold"/>
-          <w:b/>
-          <w:bCs/>
-          <w:sz w:val="24"/>
-          <w:szCs w:val="24"/>
-          <w:lang w:val="en-US"/>
-        </w:rPr>
-      </w:pPr>
-      <w:r>
-        <w:rPr>
-          <w:rFonts w:ascii="Times-Bold" w:hAnsi="Times-Bold" w:cs="Times-Bold"/>
-          <w:b/>
-          <w:bCs/>
-          <w:sz w:val="24"/>
-          <w:szCs w:val="24"/>
-          <w:lang w:val="en-US"/>
-        </w:rPr>
-        <w:t>Actor Name:</w:t>
-      </w:r>
-    </w:p>
-    <w:p>
-      <w:pPr>
-        <w:autoSpaceDE w:val="0"/>
-        <w:autoSpaceDN w:val="0"/>
-        <w:adjustRightInd w:val="0"/>
-        <w:spacing w:after="0" w:line="240" w:lineRule="auto"/>
-        <w:contextualSpacing w:val="0"/>
-        <w:rPr>
-          <w:rFonts w:ascii="Times-Roman" w:hAnsi="Times-Roman" w:cs="Times-Roman"/>
-          <w:sz w:val="24"/>
-          <w:szCs w:val="24"/>
-          <w:lang w:val="en-US"/>
-        </w:rPr>
-      </w:pPr>
-      <w:proofErr w:type="spellStart"/>
-      <w:r>
-        <w:rPr>
-          <w:rFonts w:ascii="Times-Roman" w:hAnsi="Times-Roman" w:cs="Times-Roman"/>
-          <w:sz w:val="24"/>
-          <w:szCs w:val="24"/>
-          <w:lang w:val="en-US"/>
-        </w:rPr>
-        <w:t>Plejer</w:t>
-      </w:r>
-      <w:proofErr w:type="spellEnd"/>
-      <w:r>
-        <w:rPr>
-          <w:rFonts w:ascii="Times-Roman" w:hAnsi="Times-Roman" w:cs="Times-Roman"/>
-          <w:sz w:val="24"/>
-          <w:szCs w:val="24"/>
-          <w:lang w:val="en-US"/>
-        </w:rPr>
-        <w:t xml:space="preserve"> (</w:t>
-      </w:r>
-      <w:proofErr w:type="spellStart"/>
-      <w:r>
-        <w:rPr>
-          <w:rFonts w:ascii="Times-Roman" w:hAnsi="Times-Roman" w:cs="Times-Roman"/>
-          <w:sz w:val="24"/>
-          <w:szCs w:val="24"/>
-          <w:lang w:val="en-US"/>
-        </w:rPr>
-        <w:t>hovedkontor</w:t>
-      </w:r>
-      <w:proofErr w:type="spellEnd"/>
-      <w:r>
-        <w:rPr>
-          <w:rFonts w:ascii="Times-Roman" w:hAnsi="Times-Roman" w:cs="Times-Roman"/>
-          <w:sz w:val="24"/>
-          <w:szCs w:val="24"/>
-          <w:lang w:val="en-US"/>
-        </w:rPr>
-        <w:t>)</w:t>
-      </w:r>
-    </w:p>
-    <w:p>
-      <w:pPr>
-        <w:autoSpaceDE w:val="0"/>
-        <w:autoSpaceDN w:val="0"/>
-        <w:adjustRightInd w:val="0"/>
-        <w:spacing w:after="0" w:line="240" w:lineRule="auto"/>
-        <w:contextualSpacing w:val="0"/>
-        <w:rPr>
-          <w:rFonts w:ascii="Times-Bold" w:hAnsi="Times-Bold" w:cs="Times-Bold"/>
-          <w:b/>
-          <w:bCs/>
-          <w:sz w:val="24"/>
-          <w:szCs w:val="24"/>
-          <w:lang w:val="en-US"/>
-        </w:rPr>
-      </w:pPr>
-      <w:r>
-        <w:rPr>
-          <w:rFonts w:ascii="Times-Bold" w:hAnsi="Times-Bold" w:cs="Times-Bold"/>
-          <w:b/>
-          <w:bCs/>
-          <w:sz w:val="24"/>
-          <w:szCs w:val="24"/>
-          <w:lang w:val="en-US"/>
-        </w:rPr>
-        <w:t>Type [primary / secondary]:</w:t>
-      </w:r>
-    </w:p>
-    <w:p>
-      <w:pPr>
-        <w:autoSpaceDE w:val="0"/>
-        <w:autoSpaceDN w:val="0"/>
-        <w:adjustRightInd w:val="0"/>
-        <w:spacing w:after="0" w:line="240" w:lineRule="auto"/>
-        <w:contextualSpacing w:val="0"/>
-        <w:rPr>
-          <w:rFonts w:ascii="Times-Roman" w:hAnsi="Times-Roman" w:cs="Times-Roman"/>
-          <w:sz w:val="24"/>
-          <w:szCs w:val="24"/>
-          <w:lang w:val="en-US"/>
-        </w:rPr>
-      </w:pPr>
-      <w:r>
-        <w:rPr>
-          <w:rFonts w:ascii="Times-Roman" w:hAnsi="Times-Roman" w:cs="Times-Roman"/>
-          <w:sz w:val="24"/>
-          <w:szCs w:val="24"/>
-          <w:lang w:val="en-US"/>
-        </w:rPr>
-        <w:t>Primary actor</w:t>
-      </w:r>
-    </w:p>
-    <w:p>
-      <w:pPr>
-        <w:autoSpaceDE w:val="0"/>
-        <w:autoSpaceDN w:val="0"/>
-        <w:adjustRightInd w:val="0"/>
-        <w:spacing w:after="0" w:line="240" w:lineRule="auto"/>
-        <w:contextualSpacing w:val="0"/>
-        <w:rPr>
-          <w:rFonts w:ascii="Times-Bold" w:hAnsi="Times-Bold" w:cs="Times-Bold"/>
-          <w:b/>
-          <w:bCs/>
-          <w:sz w:val="24"/>
-          <w:szCs w:val="24"/>
-          <w:lang w:val="en-US"/>
-        </w:rPr>
-      </w:pPr>
-      <w:r>
-        <w:rPr>
-          <w:rFonts w:ascii="Times-Bold" w:hAnsi="Times-Bold" w:cs="Times-Bold"/>
-          <w:b/>
-          <w:bCs/>
-          <w:sz w:val="24"/>
-          <w:szCs w:val="24"/>
-          <w:lang w:val="en-US"/>
-        </w:rPr>
-        <w:t>Description:</w:t>
-      </w:r>
-    </w:p>
-    <w:p>
-      <w:pPr>
-        <w:autoSpaceDE w:val="0"/>
-        <w:autoSpaceDN w:val="0"/>
-        <w:adjustRightInd w:val="0"/>
-        <w:spacing w:after="0" w:line="240" w:lineRule="auto"/>
-        <w:contextualSpacing w:val="0"/>
-        <w:rPr>
-          <w:rFonts w:ascii="Times-Roman" w:hAnsi="Times-Roman" w:cs="Times-Roman"/>
-          <w:sz w:val="24"/>
-          <w:szCs w:val="24"/>
-          <w:lang w:val="en-US"/>
-        </w:rPr>
-      </w:pPr>
-      <w:r>
-        <w:rPr>
-          <w:rFonts w:ascii="Times-Roman" w:hAnsi="Times-Roman" w:cs="Times-Roman"/>
-          <w:sz w:val="24"/>
-          <w:szCs w:val="24"/>
-          <w:lang w:val="en-US"/>
-        </w:rPr>
-        <w:t xml:space="preserve">The care giver is responsible for </w:t>
-      </w:r>
-      <w:r>
-        <w:rPr>
-          <w:rFonts w:ascii="Times-Roman" w:hAnsi="Times-Roman" w:cs="Times-Roman"/>
-          <w:sz w:val="24"/>
-          <w:szCs w:val="24"/>
-          <w:lang w:val="en-US"/>
-        </w:rPr>
-        <w:t>receiving the emergency calls and dispatching a care giver.</w:t>
-      </w:r>
-    </w:p>
-    <w:p>
-      <w:pPr>
-        <w:autoSpaceDE w:val="0"/>
-        <w:autoSpaceDN w:val="0"/>
-        <w:adjustRightInd w:val="0"/>
-        <w:spacing w:after="0" w:line="240" w:lineRule="auto"/>
-        <w:contextualSpacing w:val="0"/>
-        <w:rPr>
-          <w:rFonts w:ascii="Times-Roman" w:hAnsi="Times-Roman" w:cs="Times-Roman"/>
-          <w:sz w:val="24"/>
-          <w:szCs w:val="24"/>
-          <w:lang w:val="en-US"/>
-        </w:rPr>
-      </w:pPr>
-      <w:r>
-        <w:rPr>
-          <w:rFonts w:ascii="Times-Roman" w:hAnsi="Times-Roman" w:cs="Times-Roman"/>
-          <w:sz w:val="24"/>
-          <w:szCs w:val="24"/>
-          <w:lang w:val="en-US"/>
-        </w:rPr>
-        <w:t xml:space="preserve">The care </w:t>
-      </w:r>
-      <w:r>
-        <w:rPr>
-          <w:rFonts w:ascii="Times-Roman" w:hAnsi="Times-Roman" w:cs="Times-Roman"/>
-          <w:sz w:val="24"/>
-          <w:szCs w:val="24"/>
-          <w:lang w:val="en-US"/>
-        </w:rPr>
-        <w:t>at the main office is familiar with the administration system, and not the device itself.</w:t>
-      </w:r>
-    </w:p>
-    <w:p>
-      <w:pPr>
-        <w:autoSpaceDE w:val="0"/>
-        <w:autoSpaceDN w:val="0"/>
-        <w:adjustRightInd w:val="0"/>
-        <w:spacing w:after="0" w:line="240" w:lineRule="auto"/>
-        <w:contextualSpacing w:val="0"/>
-        <w:rPr>
-          <w:rFonts w:ascii="Times-Bold" w:hAnsi="Times-Bold" w:cs="Times-Bold"/>
-          <w:b/>
-          <w:bCs/>
-          <w:sz w:val="24"/>
-          <w:szCs w:val="24"/>
-          <w:lang w:val="en-US"/>
-        </w:rPr>
-      </w:pPr>
-      <w:r>
-        <w:rPr>
-          <w:rFonts w:ascii="Times-Bold" w:hAnsi="Times-Bold" w:cs="Times-Bold"/>
-          <w:b/>
-          <w:bCs/>
-          <w:sz w:val="24"/>
-          <w:szCs w:val="24"/>
-          <w:lang w:val="en-US"/>
-        </w:rPr>
-        <w:t>Number of concurrent actors:</w:t>
-      </w:r>
-    </w:p>
-    <w:p>
-      <w:pPr>
-        <w:rPr>
-          <w:rFonts w:ascii="Times-Roman" w:hAnsi="Times-Roman" w:cs="Times-Roman"/>
-          <w:sz w:val="24"/>
-          <w:szCs w:val="24"/>
-          <w:lang w:val="en-US"/>
-        </w:rPr>
-      </w:pPr>
-      <w:r>
-        <w:rPr>
-          <w:rFonts w:ascii="Times-Roman" w:hAnsi="Times-Roman" w:cs="Times-Roman"/>
-          <w:sz w:val="24"/>
-          <w:szCs w:val="24"/>
-          <w:lang w:val="en-US"/>
-        </w:rPr>
-        <w:t>Just one</w:t>
-      </w:r>
-    </w:p>
-    <w:p>
-      <w:pPr>
-        <w:rPr>
-          <w:rFonts w:ascii="Times-Roman" w:hAnsi="Times-Roman" w:cs="Times-Roman"/>
-          <w:sz w:val="24"/>
-          <w:szCs w:val="24"/>
-          <w:lang w:val="en-US"/>
-        </w:rPr>
-      </w:pPr>
-    </w:p>
-    <w:p>
-      <w:pPr>
-        <w:autoSpaceDE w:val="0"/>
-        <w:autoSpaceDN w:val="0"/>
-        <w:adjustRightInd w:val="0"/>
-        <w:spacing w:after="0" w:line="240" w:lineRule="auto"/>
-        <w:contextualSpacing w:val="0"/>
-        <w:rPr>
-          <w:rFonts w:ascii="Times-Bold" w:hAnsi="Times-Bold" w:cs="Times-Bold"/>
-          <w:b/>
-          <w:bCs/>
-          <w:sz w:val="24"/>
-          <w:szCs w:val="24"/>
-          <w:lang w:val="en-US"/>
-        </w:rPr>
-      </w:pPr>
-      <w:r>
-        <w:rPr>
-          <w:rFonts w:ascii="Times-Bold" w:hAnsi="Times-Bold" w:cs="Times-Bold"/>
-          <w:b/>
-          <w:bCs/>
-          <w:sz w:val="24"/>
-          <w:szCs w:val="24"/>
-          <w:lang w:val="en-US"/>
-        </w:rPr>
-        <w:t>Actor Name:</w:t>
-      </w:r>
-    </w:p>
-    <w:p>
-      <w:pPr>
-        <w:autoSpaceDE w:val="0"/>
-        <w:autoSpaceDN w:val="0"/>
-        <w:adjustRightInd w:val="0"/>
-        <w:spacing w:after="0" w:line="240" w:lineRule="auto"/>
-        <w:contextualSpacing w:val="0"/>
-        <w:rPr>
-          <w:rFonts w:ascii="Times-Roman" w:hAnsi="Times-Roman" w:cs="Times-Roman"/>
-          <w:sz w:val="24"/>
-          <w:szCs w:val="24"/>
-          <w:lang w:val="en-US"/>
-        </w:rPr>
-      </w:pPr>
-      <w:r>
-        <w:rPr>
-          <w:rFonts w:ascii="Times-Roman" w:hAnsi="Times-Roman" w:cs="Times-Roman"/>
-          <w:sz w:val="24"/>
-          <w:szCs w:val="24"/>
-          <w:lang w:val="en-US"/>
-        </w:rPr>
-        <w:t>Emergency call base</w:t>
-      </w:r>
-    </w:p>
-    <w:p>
-      <w:pPr>
-        <w:autoSpaceDE w:val="0"/>
-        <w:autoSpaceDN w:val="0"/>
-        <w:adjustRightInd w:val="0"/>
-        <w:spacing w:after="0" w:line="240" w:lineRule="auto"/>
-        <w:contextualSpacing w:val="0"/>
-        <w:rPr>
-          <w:rFonts w:ascii="Times-Bold" w:hAnsi="Times-Bold" w:cs="Times-Bold"/>
-          <w:b/>
-          <w:bCs/>
-          <w:sz w:val="24"/>
-          <w:szCs w:val="24"/>
-          <w:lang w:val="en-US"/>
-        </w:rPr>
-      </w:pPr>
-      <w:r>
-        <w:rPr>
-          <w:rFonts w:ascii="Times-Bold" w:hAnsi="Times-Bold" w:cs="Times-Bold"/>
-          <w:b/>
-          <w:bCs/>
-          <w:sz w:val="24"/>
-          <w:szCs w:val="24"/>
-          <w:lang w:val="en-US"/>
-        </w:rPr>
-        <w:t>Type [primary / secondary]:</w:t>
-      </w:r>
-    </w:p>
-    <w:p>
-      <w:pPr>
-        <w:autoSpaceDE w:val="0"/>
-        <w:autoSpaceDN w:val="0"/>
-        <w:adjustRightInd w:val="0"/>
-        <w:spacing w:after="0" w:line="240" w:lineRule="auto"/>
-        <w:contextualSpacing w:val="0"/>
-        <w:rPr>
-          <w:rFonts w:ascii="Times-Roman" w:hAnsi="Times-Roman" w:cs="Times-Roman"/>
-          <w:sz w:val="24"/>
-          <w:szCs w:val="24"/>
-          <w:lang w:val="en-US"/>
-        </w:rPr>
-      </w:pPr>
-      <w:r>
-        <w:rPr>
-          <w:rFonts w:ascii="Times-Roman" w:hAnsi="Times-Roman" w:cs="Times-Roman"/>
-          <w:sz w:val="24"/>
-          <w:szCs w:val="24"/>
-          <w:lang w:val="en-US"/>
-        </w:rPr>
-        <w:t>Primary actor</w:t>
-      </w:r>
-    </w:p>
-    <w:p>
-      <w:pPr>
-        <w:autoSpaceDE w:val="0"/>
-        <w:autoSpaceDN w:val="0"/>
-        <w:adjustRightInd w:val="0"/>
-        <w:spacing w:after="0" w:line="240" w:lineRule="auto"/>
-        <w:contextualSpacing w:val="0"/>
-        <w:rPr>
-          <w:rFonts w:ascii="Times-Bold" w:hAnsi="Times-Bold" w:cs="Times-Bold"/>
-          <w:b/>
-          <w:bCs/>
-          <w:sz w:val="24"/>
-          <w:szCs w:val="24"/>
-          <w:lang w:val="en-US"/>
-        </w:rPr>
-      </w:pPr>
-      <w:r>
-        <w:rPr>
-          <w:rFonts w:ascii="Times-Bold" w:hAnsi="Times-Bold" w:cs="Times-Bold"/>
-          <w:b/>
-          <w:bCs/>
-          <w:sz w:val="24"/>
-          <w:szCs w:val="24"/>
-          <w:lang w:val="en-US"/>
-        </w:rPr>
-        <w:t>Description:</w:t>
-      </w:r>
-    </w:p>
-    <w:p>
-      <w:pPr>
-        <w:autoSpaceDE w:val="0"/>
-        <w:autoSpaceDN w:val="0"/>
-        <w:adjustRightInd w:val="0"/>
-        <w:spacing w:after="0" w:line="240" w:lineRule="auto"/>
-        <w:contextualSpacing w:val="0"/>
-        <w:rPr>
-          <w:rFonts w:ascii="Times-Roman" w:hAnsi="Times-Roman" w:cs="Times-Roman"/>
-          <w:sz w:val="24"/>
-          <w:szCs w:val="24"/>
-          <w:lang w:val="en-US"/>
-        </w:rPr>
-      </w:pPr>
-      <w:r>
-        <w:rPr>
-          <w:rFonts w:ascii="Times-Roman" w:hAnsi="Times-Roman" w:cs="Times-Roman"/>
-          <w:sz w:val="24"/>
-          <w:szCs w:val="24"/>
-          <w:lang w:val="en-US"/>
-        </w:rPr>
-        <w:t>The emergency call base is responsible for forwarding the emergency calls</w:t>
-      </w:r>
-      <w:r>
-        <w:rPr>
-          <w:rFonts w:ascii="Times-Roman" w:hAnsi="Times-Roman" w:cs="Times-Roman"/>
-          <w:sz w:val="24"/>
-          <w:szCs w:val="24"/>
-          <w:lang w:val="en-US"/>
-        </w:rPr>
-        <w:t>, battery low status and missed heart beat warnings</w:t>
-      </w:r>
-      <w:r>
-        <w:rPr>
-          <w:rFonts w:ascii="Times-Roman" w:hAnsi="Times-Roman" w:cs="Times-Roman"/>
-          <w:sz w:val="24"/>
-          <w:szCs w:val="24"/>
-          <w:lang w:val="en-US"/>
-        </w:rPr>
-        <w:t xml:space="preserve"> to the head office and also to maintain the audio </w:t>
-      </w:r>
-      <w:r>
-        <w:rPr>
-          <w:rFonts w:ascii="Times-Roman" w:hAnsi="Times-Roman" w:cs="Times-Roman"/>
-          <w:sz w:val="24"/>
-          <w:szCs w:val="24"/>
-          <w:lang w:val="en-US"/>
-        </w:rPr>
-        <w:lastRenderedPageBreak/>
-        <w:t xml:space="preserve">communication between the head office and the device and to close the connection when no longer needed. </w:t>
-      </w:r>
-    </w:p>
-    <w:p>
-      <w:pPr>
-        <w:autoSpaceDE w:val="0"/>
-        <w:autoSpaceDN w:val="0"/>
-        <w:adjustRightInd w:val="0"/>
-        <w:spacing w:after="0" w:line="240" w:lineRule="auto"/>
-        <w:contextualSpacing w:val="0"/>
-        <w:rPr>
-          <w:rFonts w:ascii="Times-Roman" w:hAnsi="Times-Roman" w:cs="Times-Roman"/>
-          <w:sz w:val="24"/>
-          <w:szCs w:val="24"/>
-          <w:lang w:val="en-US"/>
-        </w:rPr>
-      </w:pPr>
-      <w:r>
-        <w:rPr>
-          <w:rFonts w:ascii="Times-Roman" w:hAnsi="Times-Roman" w:cs="Times-Roman"/>
-          <w:sz w:val="24"/>
-          <w:szCs w:val="24"/>
-          <w:lang w:val="en-US"/>
-        </w:rPr>
-        <w:t>The emergency call base is paired with the device during configuration.</w:t>
-      </w:r>
-    </w:p>
-    <w:p>
-      <w:pPr>
-        <w:autoSpaceDE w:val="0"/>
-        <w:autoSpaceDN w:val="0"/>
-        <w:adjustRightInd w:val="0"/>
-        <w:spacing w:after="0" w:line="240" w:lineRule="auto"/>
-        <w:contextualSpacing w:val="0"/>
-        <w:rPr>
-          <w:rFonts w:ascii="Times-Roman" w:hAnsi="Times-Roman" w:cs="Times-Roman"/>
-          <w:sz w:val="24"/>
-          <w:szCs w:val="24"/>
-          <w:lang w:val="en-US"/>
-        </w:rPr>
-      </w:pPr>
-      <w:r>
-        <w:rPr>
-          <w:rFonts w:ascii="Times-Roman" w:hAnsi="Times-Roman" w:cs="Times-Roman"/>
-          <w:sz w:val="24"/>
-          <w:szCs w:val="24"/>
-          <w:lang w:val="en-US"/>
-        </w:rPr>
-        <w:t>Finally the emergency call base is responsible for assisting the device in automatically determining the minimum required transmission power</w:t>
-      </w:r>
-      <w:r>
-        <w:rPr>
-          <w:rFonts w:ascii="Times-Roman" w:hAnsi="Times-Roman" w:cs="Times-Roman"/>
-          <w:sz w:val="24"/>
-          <w:szCs w:val="24"/>
-          <w:lang w:val="en-US"/>
-        </w:rPr>
-        <w:t xml:space="preserve"> to conserve power.</w:t>
-      </w:r>
-    </w:p>
-    <w:p>
-      <w:pPr>
-        <w:autoSpaceDE w:val="0"/>
-        <w:autoSpaceDN w:val="0"/>
-        <w:adjustRightInd w:val="0"/>
-        <w:spacing w:after="0" w:line="240" w:lineRule="auto"/>
-        <w:contextualSpacing w:val="0"/>
-        <w:rPr>
-          <w:rFonts w:ascii="Times-Bold" w:hAnsi="Times-Bold" w:cs="Times-Bold"/>
-          <w:b/>
-          <w:bCs/>
-          <w:sz w:val="24"/>
-          <w:szCs w:val="24"/>
-          <w:lang w:val="en-US"/>
-        </w:rPr>
-      </w:pPr>
-      <w:r>
-        <w:rPr>
-          <w:rFonts w:ascii="Times-Bold" w:hAnsi="Times-Bold" w:cs="Times-Bold"/>
-          <w:b/>
-          <w:bCs/>
-          <w:sz w:val="24"/>
-          <w:szCs w:val="24"/>
-          <w:lang w:val="en-US"/>
-        </w:rPr>
-        <w:t>Number of concurrent actors:</w:t>
-      </w:r>
-    </w:p>
-    <w:p>
-      <w:pPr>
-        <w:rPr>
-          <w:rFonts w:ascii="Times-Roman" w:hAnsi="Times-Roman" w:cs="Times-Roman"/>
-          <w:sz w:val="24"/>
-          <w:szCs w:val="24"/>
-          <w:lang w:val="en-US"/>
-        </w:rPr>
-      </w:pPr>
-      <w:r>
-        <w:rPr>
-          <w:rFonts w:ascii="Times-Roman" w:hAnsi="Times-Roman" w:cs="Times-Roman"/>
-          <w:sz w:val="24"/>
-          <w:szCs w:val="24"/>
-          <w:lang w:val="en-US"/>
-        </w:rPr>
-        <w:t>Just one</w:t>
-      </w:r>
-    </w:p>
-    <w:p>
-      <w:pPr>
-        <w:rPr>
-          <w:lang w:val="en-US"/>
-        </w:rPr>
-      </w:pPr>
-    </w:p>
-    <w:p>
-      <w:pPr>
-        <w:autoSpaceDE w:val="0"/>
-        <w:autoSpaceDN w:val="0"/>
-        <w:adjustRightInd w:val="0"/>
-        <w:spacing w:after="0" w:line="240" w:lineRule="auto"/>
-        <w:contextualSpacing w:val="0"/>
-        <w:rPr>
-          <w:rFonts w:ascii="Times-Bold" w:hAnsi="Times-Bold" w:cs="Times-Bold"/>
-          <w:b/>
-          <w:bCs/>
-          <w:sz w:val="24"/>
-          <w:szCs w:val="24"/>
-          <w:lang w:val="en-US"/>
-        </w:rPr>
-      </w:pPr>
-      <w:r>
-        <w:rPr>
-          <w:rFonts w:ascii="Times-Bold" w:hAnsi="Times-Bold" w:cs="Times-Bold"/>
-          <w:b/>
-          <w:bCs/>
-          <w:sz w:val="24"/>
-          <w:szCs w:val="24"/>
-          <w:lang w:val="en-US"/>
-        </w:rPr>
-        <w:t>Actor Name:</w:t>
-      </w:r>
-    </w:p>
-    <w:p>
-      <w:pPr>
-        <w:autoSpaceDE w:val="0"/>
-        <w:autoSpaceDN w:val="0"/>
-        <w:adjustRightInd w:val="0"/>
-        <w:spacing w:after="0" w:line="240" w:lineRule="auto"/>
-        <w:contextualSpacing w:val="0"/>
-        <w:rPr>
-          <w:rFonts w:ascii="Times-Roman" w:hAnsi="Times-Roman" w:cs="Times-Roman"/>
-          <w:sz w:val="24"/>
-          <w:szCs w:val="24"/>
-          <w:lang w:val="en-US"/>
-        </w:rPr>
-      </w:pPr>
-      <w:proofErr w:type="spellStart"/>
-      <w:r>
-        <w:rPr>
-          <w:rFonts w:ascii="Times-Roman" w:hAnsi="Times-Roman" w:cs="Times-Roman"/>
-          <w:sz w:val="24"/>
-          <w:szCs w:val="24"/>
-          <w:lang w:val="en-US"/>
-        </w:rPr>
-        <w:t>Bruger</w:t>
-      </w:r>
-      <w:proofErr w:type="spellEnd"/>
-    </w:p>
-    <w:p>
-      <w:pPr>
-        <w:autoSpaceDE w:val="0"/>
-        <w:autoSpaceDN w:val="0"/>
-        <w:adjustRightInd w:val="0"/>
-        <w:spacing w:after="0" w:line="240" w:lineRule="auto"/>
-        <w:contextualSpacing w:val="0"/>
-        <w:rPr>
-          <w:rFonts w:ascii="Times-Bold" w:hAnsi="Times-Bold" w:cs="Times-Bold"/>
-          <w:b/>
-          <w:bCs/>
-          <w:sz w:val="24"/>
-          <w:szCs w:val="24"/>
-          <w:lang w:val="en-US"/>
-        </w:rPr>
-      </w:pPr>
-      <w:r>
-        <w:rPr>
-          <w:rFonts w:ascii="Times-Bold" w:hAnsi="Times-Bold" w:cs="Times-Bold"/>
-          <w:b/>
-          <w:bCs/>
-          <w:sz w:val="24"/>
-          <w:szCs w:val="24"/>
-          <w:lang w:val="en-US"/>
-        </w:rPr>
-        <w:t>Type [primary / secondary]:</w:t>
-      </w:r>
-    </w:p>
-    <w:p>
-      <w:pPr>
-        <w:autoSpaceDE w:val="0"/>
-        <w:autoSpaceDN w:val="0"/>
-        <w:adjustRightInd w:val="0"/>
-        <w:spacing w:after="0" w:line="240" w:lineRule="auto"/>
-        <w:contextualSpacing w:val="0"/>
-        <w:rPr>
-          <w:rFonts w:ascii="Times-Roman" w:hAnsi="Times-Roman" w:cs="Times-Roman"/>
-          <w:sz w:val="24"/>
-          <w:szCs w:val="24"/>
-          <w:lang w:val="en-US"/>
-        </w:rPr>
-      </w:pPr>
-      <w:r>
-        <w:rPr>
-          <w:rFonts w:ascii="Times-Roman" w:hAnsi="Times-Roman" w:cs="Times-Roman"/>
-          <w:sz w:val="24"/>
-          <w:szCs w:val="24"/>
-          <w:lang w:val="en-US"/>
-        </w:rPr>
-        <w:t>Primary actor</w:t>
-      </w:r>
-    </w:p>
-    <w:p>
-      <w:pPr>
-        <w:autoSpaceDE w:val="0"/>
-        <w:autoSpaceDN w:val="0"/>
-        <w:adjustRightInd w:val="0"/>
-        <w:spacing w:after="0" w:line="240" w:lineRule="auto"/>
-        <w:contextualSpacing w:val="0"/>
-        <w:rPr>
-          <w:rFonts w:ascii="Times-Bold" w:hAnsi="Times-Bold" w:cs="Times-Bold"/>
-          <w:b/>
-          <w:bCs/>
-          <w:sz w:val="24"/>
-          <w:szCs w:val="24"/>
-          <w:lang w:val="en-US"/>
-        </w:rPr>
-      </w:pPr>
-      <w:r>
-        <w:rPr>
-          <w:rFonts w:ascii="Times-Bold" w:hAnsi="Times-Bold" w:cs="Times-Bold"/>
-          <w:b/>
-          <w:bCs/>
-          <w:sz w:val="24"/>
-          <w:szCs w:val="24"/>
-          <w:lang w:val="en-US"/>
-        </w:rPr>
-        <w:t>Description:</w:t>
-      </w:r>
-    </w:p>
-    <w:p>
-      <w:pPr>
-        <w:autoSpaceDE w:val="0"/>
-        <w:autoSpaceDN w:val="0"/>
-        <w:adjustRightInd w:val="0"/>
-        <w:spacing w:after="0" w:line="240" w:lineRule="auto"/>
-        <w:contextualSpacing w:val="0"/>
-        <w:rPr>
-          <w:rFonts w:ascii="Times-Roman" w:hAnsi="Times-Roman" w:cs="Times-Roman"/>
-          <w:sz w:val="24"/>
-          <w:szCs w:val="24"/>
-          <w:lang w:val="en-US"/>
-        </w:rPr>
-      </w:pPr>
-      <w:r>
-        <w:rPr>
-          <w:rFonts w:ascii="Times-Roman" w:hAnsi="Times-Roman" w:cs="Times-Roman"/>
-          <w:sz w:val="24"/>
-          <w:szCs w:val="24"/>
-          <w:lang w:val="en-US"/>
-        </w:rPr>
-        <w:t xml:space="preserve">The care </w:t>
-      </w:r>
-      <w:proofErr w:type="spellStart"/>
-      <w:r>
-        <w:rPr>
-          <w:rFonts w:ascii="Times-Roman" w:hAnsi="Times-Roman" w:cs="Times-Roman"/>
-          <w:sz w:val="24"/>
-          <w:szCs w:val="24"/>
-          <w:lang w:val="en-US"/>
-        </w:rPr>
-        <w:t>tager</w:t>
-      </w:r>
-      <w:proofErr w:type="spellEnd"/>
-      <w:r>
-        <w:rPr>
-          <w:rFonts w:ascii="Times-Roman" w:hAnsi="Times-Roman" w:cs="Times-Roman"/>
-          <w:sz w:val="24"/>
-          <w:szCs w:val="24"/>
-          <w:lang w:val="en-US"/>
-        </w:rPr>
-        <w:t xml:space="preserve"> is responsible for the main interaction with the device and caries it on his or her person up to 24 hours a day.</w:t>
-      </w:r>
-    </w:p>
-    <w:p>
-      <w:pPr>
-        <w:autoSpaceDE w:val="0"/>
-        <w:autoSpaceDN w:val="0"/>
-        <w:adjustRightInd w:val="0"/>
-        <w:spacing w:after="0" w:line="240" w:lineRule="auto"/>
-        <w:contextualSpacing w:val="0"/>
-        <w:rPr>
-          <w:rFonts w:ascii="Times-Roman" w:hAnsi="Times-Roman" w:cs="Times-Roman"/>
-          <w:sz w:val="24"/>
-          <w:szCs w:val="24"/>
-          <w:lang w:val="en-US"/>
-        </w:rPr>
-      </w:pPr>
-      <w:r>
-        <w:rPr>
-          <w:rFonts w:ascii="Times-Roman" w:hAnsi="Times-Roman" w:cs="Times-Roman"/>
-          <w:sz w:val="24"/>
-          <w:szCs w:val="24"/>
-          <w:lang w:val="en-US"/>
-        </w:rPr>
-        <w:t>The care giver only has a brief introduction to the device limited to expected battery life, warning indicates for battery level and usage (push button to get help).</w:t>
-      </w:r>
-    </w:p>
-    <w:p>
-      <w:pPr>
-        <w:autoSpaceDE w:val="0"/>
-        <w:autoSpaceDN w:val="0"/>
-        <w:adjustRightInd w:val="0"/>
-        <w:spacing w:after="0" w:line="240" w:lineRule="auto"/>
-        <w:contextualSpacing w:val="0"/>
-        <w:rPr>
-          <w:rFonts w:ascii="Times-Bold" w:hAnsi="Times-Bold" w:cs="Times-Bold"/>
-          <w:b/>
-          <w:bCs/>
-          <w:sz w:val="24"/>
-          <w:szCs w:val="24"/>
-          <w:lang w:val="en-US"/>
-        </w:rPr>
-      </w:pPr>
-      <w:r>
-        <w:rPr>
-          <w:rFonts w:ascii="Times-Bold" w:hAnsi="Times-Bold" w:cs="Times-Bold"/>
-          <w:b/>
-          <w:bCs/>
-          <w:sz w:val="24"/>
-          <w:szCs w:val="24"/>
-          <w:lang w:val="en-US"/>
-        </w:rPr>
-        <w:t>Number of concurrent actors:</w:t>
-      </w:r>
-    </w:p>
-    <w:p>
-      <w:pPr>
-        <w:rPr>
-          <w:rFonts w:ascii="Times-Roman" w:hAnsi="Times-Roman" w:cs="Times-Roman"/>
-          <w:sz w:val="24"/>
-          <w:szCs w:val="24"/>
-          <w:lang w:val="en-US"/>
-        </w:rPr>
-      </w:pPr>
-      <w:r>
-        <w:rPr>
-          <w:rFonts w:ascii="Times-Roman" w:hAnsi="Times-Roman" w:cs="Times-Roman"/>
-          <w:sz w:val="24"/>
-          <w:szCs w:val="24"/>
-          <w:lang w:val="en-US"/>
-        </w:rPr>
-        <w:t>Just one</w:t>
-      </w:r>
-    </w:p>
-    <w:p>
-      <w:pPr>
-        <w:rPr>
-          <w:lang w:val="en-US"/>
-        </w:rPr>
-      </w:pPr>
-    </w:p>
-    <w:p>
-      <w:pPr>
-        <w:contextualSpacing w:val="0"/>
-        <w:rPr>
-          <w:rFonts w:asciiTheme="majorHAnsi" w:eastAsiaTheme="majorEastAsia" w:hAnsiTheme="majorHAnsi" w:cstheme="majorBidi"/>
-          <w:b/>
-          <w:bCs/>
-          <w:color w:val="365F91" w:themeColor="accent1" w:themeShade="BF"/>
+        <w:t>U</w:t>
+      </w:r>
+      <w:r>
+        <w:rPr>
+          <w:lang w:val="en-US"/>
+        </w:rPr>
+        <w:t>se case description</w:t>
+      </w:r>
+    </w:p>
+    <w:p>
+      <w:pPr>
+        <w:rPr>
+          <w:lang w:val="en-US"/>
+        </w:rPr>
+      </w:pPr>
+    </w:p>
+    <w:p>
+      <w:pPr>
+        <w:autoSpaceDE w:val="0"/>
+        <w:autoSpaceDN w:val="0"/>
+        <w:adjustRightInd w:val="0"/>
+        <w:spacing w:after="0" w:line="240" w:lineRule="auto"/>
+        <w:contextualSpacing w:val="0"/>
+        <w:rPr>
+          <w:rFonts w:ascii="Times-Bold" w:hAnsi="Times-Bold" w:cs="Times-Bold"/>
+          <w:b/>
+          <w:bCs/>
           <w:sz w:val="28"/>
           <w:szCs w:val="28"/>
           <w:lang w:val="en-US"/>
@@ -1511,47 +1462,6 @@
       </w:pPr>
       <w:r>
         <w:rPr>
-          <w:lang w:val="en-US"/>
-        </w:rPr>
-        <w:br w:type="page"/>
-      </w:r>
-    </w:p>
-    <w:p>
-      <w:pPr>
-        <w:pStyle w:val="Overskrift1"/>
-        <w:rPr>
-          <w:lang w:val="en-US"/>
-        </w:rPr>
-      </w:pPr>
-      <w:r>
-        <w:rPr>
-          <w:lang w:val="en-US"/>
-        </w:rPr>
-        <w:lastRenderedPageBreak/>
-        <w:t>U</w:t>
-      </w:r>
-      <w:r>
-        <w:rPr>
-          <w:lang w:val="en-US"/>
-        </w:rPr>
-        <w:t>se case description</w:t>
-      </w:r>
-    </w:p>
-    <w:p>
-      <w:pPr>
-        <w:rPr>
-          <w:lang w:val="en-US"/>
-        </w:rPr>
-      </w:pPr>
-    </w:p>
-    <w:p>
-      <w:pPr>
-        <w:autoSpaceDE w:val="0"/>
-        <w:autoSpaceDN w:val="0"/>
-        <w:adjustRightInd w:val="0"/>
-        <w:spacing w:after="0" w:line="240" w:lineRule="auto"/>
-        <w:contextualSpacing w:val="0"/>
-        <w:rPr>
           <w:rFonts w:ascii="Times-Bold" w:hAnsi="Times-Bold" w:cs="Times-Bold"/>
           <w:b/>
           <w:bCs/>
@@ -1559,7 +1469,8 @@
           <w:szCs w:val="28"/>
           <w:lang w:val="en-US"/>
         </w:rPr>
-      </w:pPr>
+        <w:t xml:space="preserve">Use Case #1: </w:t>
+      </w:r>
       <w:r>
         <w:rPr>
           <w:rFonts w:ascii="Times-Bold" w:hAnsi="Times-Bold" w:cs="Times-Bold"/>
@@ -1569,45 +1480,8 @@
           <w:szCs w:val="28"/>
           <w:lang w:val="en-US"/>
         </w:rPr>
-        <w:t xml:space="preserve">Use Case #1: </w:t>
-      </w:r>
-      <w:proofErr w:type="spellStart"/>
-      <w:r>
-        <w:rPr>
-          <w:rFonts w:ascii="Times-Bold" w:hAnsi="Times-Bold" w:cs="Times-Bold"/>
-          <w:b/>
-          <w:bCs/>
-          <w:sz w:val="28"/>
-          <w:szCs w:val="28"/>
-          <w:lang w:val="en-US"/>
-        </w:rPr>
-        <w:t>Aktiver</w:t>
-      </w:r>
-      <w:proofErr w:type="spellEnd"/>
-      <w:r>
-        <w:rPr>
-          <w:rFonts w:ascii="Times-Bold" w:hAnsi="Times-Bold" w:cs="Times-Bold"/>
-          <w:b/>
-          <w:bCs/>
-          <w:sz w:val="28"/>
-          <w:szCs w:val="28"/>
-          <w:lang w:val="en-US"/>
-        </w:rPr>
-        <w:t xml:space="preserve"> </w:t>
-      </w:r>
-      <w:proofErr w:type="spellStart"/>
-      <w:r>
-        <w:rPr>
-          <w:rFonts w:ascii="Times-Bold" w:hAnsi="Times-Bold" w:cs="Times-Bold"/>
-          <w:b/>
-          <w:bCs/>
-          <w:sz w:val="28"/>
-          <w:szCs w:val="28"/>
-          <w:lang w:val="en-US"/>
-        </w:rPr>
-        <w:t>nødkald</w:t>
-      </w:r>
-      <w:proofErr w:type="spellEnd"/>
+        <w:t>Activate emergency call</w:t>
+      </w:r>
     </w:p>
     <w:p>
       <w:pPr>
@@ -7989,9 +7863,9 @@
           <w:bCs/>
           <w:sz w:val="28"/>
           <w:szCs w:val="28"/>
-        </w:rPr>
-      </w:pPr>
-      <w:proofErr w:type="spellStart"/>
+          <w:lang w:val="en-US"/>
+        </w:rPr>
+      </w:pPr>
       <w:r>
         <w:rPr>
           <w:rFonts w:ascii="Times-Bold" w:hAnsi="Times-Bold" w:cs="Times-Bold"/>
@@ -7999,75 +7873,11 @@
           <w:bCs/>
           <w:sz w:val="28"/>
           <w:szCs w:val="28"/>
+          <w:lang w:val="en-US"/>
         </w:rPr>
         <w:lastRenderedPageBreak/>
-        <w:t>Use</w:t>
-      </w:r>
-      <w:proofErr w:type="spellEnd"/>
-      <w:r>
-        <w:rPr>
-          <w:rFonts w:ascii="Times-Bold" w:hAnsi="Times-Bold" w:cs="Times-Bold"/>
-          <w:b/>
-          <w:bCs/>
-          <w:sz w:val="28"/>
-          <w:szCs w:val="28"/>
-        </w:rPr>
-        <w:t xml:space="preserve"> Case #</w:t>
-      </w:r>
-      <w:r>
-        <w:rPr>
-          <w:rFonts w:ascii="Times-Bold" w:hAnsi="Times-Bold" w:cs="Times-Bold"/>
-          <w:b/>
-          <w:bCs/>
-          <w:sz w:val="28"/>
-          <w:szCs w:val="28"/>
-        </w:rPr>
-        <w:t>6</w:t>
-      </w:r>
-      <w:r>
-        <w:rPr>
-          <w:rFonts w:ascii="Times-Bold" w:hAnsi="Times-Bold" w:cs="Times-Bold"/>
-          <w:b/>
-          <w:bCs/>
-          <w:sz w:val="28"/>
-          <w:szCs w:val="28"/>
-        </w:rPr>
-        <w:t xml:space="preserve">: </w:t>
-      </w:r>
-      <w:proofErr w:type="spellStart"/>
-      <w:r>
-        <w:rPr>
-          <w:rFonts w:ascii="Times-Bold" w:hAnsi="Times-Bold" w:cs="Times-Bold"/>
-          <w:b/>
-          <w:bCs/>
-          <w:sz w:val="28"/>
-          <w:szCs w:val="28"/>
-        </w:rPr>
-        <w:t>Firmware</w:t>
-      </w:r>
-      <w:proofErr w:type="spellEnd"/>
-      <w:r>
-        <w:rPr>
-          <w:rFonts w:ascii="Times-Bold" w:hAnsi="Times-Bold" w:cs="Times-Bold"/>
-          <w:b/>
-          <w:bCs/>
-          <w:sz w:val="28"/>
-          <w:szCs w:val="28"/>
-        </w:rPr>
-        <w:t xml:space="preserve"> </w:t>
-      </w:r>
-      <w:proofErr w:type="spellStart"/>
-      <w:r>
-        <w:rPr>
-          <w:rFonts w:ascii="Times-Bold" w:hAnsi="Times-Bold" w:cs="Times-Bold"/>
-          <w:b/>
-          <w:bCs/>
-          <w:sz w:val="28"/>
-          <w:szCs w:val="28"/>
-        </w:rPr>
-        <w:t>update</w:t>
-      </w:r>
-      <w:proofErr w:type="spellEnd"/>
+        <w:t>Use Case #6: Firmware update</w:t>
+      </w:r>
     </w:p>
     <w:p>
       <w:pPr>

</xml_diff>

<commit_message>
Moving notes to project description and restoring original notes. Moving Terms and definitions. Inserting time line
</commit_message>
<xml_diff>
--- a/syseng_hwco/proj/Requirements.docx
+++ b/syseng_hwco/proj/Requirements.docx
@@ -44,7 +44,7 @@
           <v:shape id="_x0000_i1025" type="#_x0000_t75" style="width:429.75pt;height:362.25pt" o:ole="">
             <v:imagedata r:id="rId5" o:title=""/>
           </v:shape>
-          <o:OLEObject Type="Embed" ProgID="Visio.Drawing.11" ShapeID="_x0000_i1025" DrawAspect="Content" ObjectID="_1358228997" r:id="rId6"/>
+          <o:OLEObject Type="Embed" ProgID="Visio.Drawing.11" ShapeID="_x0000_i1025" DrawAspect="Content" ObjectID="_1358245406" r:id="rId6"/>
         </w:object>
       </w:r>
     </w:p>
@@ -56,32 +56,29 @@
     <w:p>
       <w:pPr>
         <w:jc w:val="center"/>
-      </w:pPr>
-      <w:r>
-        <w:object w:dxaOrig="12601" w:dyaOrig="4969">
-          <v:shape id="_x0000_i1026" type="#_x0000_t75" style="width:481.5pt;height:189.75pt" o:ole="">
-            <v:imagedata r:id="rId7" o:title=""/>
-          </v:shape>
-          <o:OLEObject Type="Embed" ProgID="Visio.Drawing.11" ShapeID="_x0000_i1026" DrawAspect="Content" ObjectID="_1358228998" r:id="rId8"/>
-        </w:object>
-      </w:r>
+        <w:rPr>
+          <w:lang w:val="en-US"/>
+        </w:rPr>
+      </w:pPr>
     </w:p>
     <w:p>
       <w:pPr>
         <w:jc w:val="center"/>
-      </w:pPr>
-    </w:p>
-    <w:p>
-      <w:pPr>
-        <w:rPr>
-          <w:lang w:val="en-US"/>
-        </w:rPr>
-      </w:pPr>
-      <w:r>
-        <w:rPr>
-          <w:lang w:val="en-US"/>
-        </w:rPr>
-        <w:lastRenderedPageBreak/>
+        <w:rPr>
+          <w:lang w:val="en-US"/>
+        </w:rPr>
+      </w:pPr>
+    </w:p>
+    <w:p>
+      <w:pPr>
+        <w:rPr>
+          <w:lang w:val="en-US"/>
+        </w:rPr>
+      </w:pPr>
+      <w:r>
+        <w:rPr>
+          <w:lang w:val="en-US"/>
+        </w:rPr>
         <w:t xml:space="preserve">In the above all communication goes through the </w:t>
       </w:r>
       <w:r>
@@ -293,7 +290,17 @@
           <w:szCs w:val="24"/>
           <w:lang w:val="en-US"/>
         </w:rPr>
-        <w:t>” in the local municipality. He is well skilled in the technical aspects of the device from a functional point of view as well as being equipped with a custom configuration and servicing tool allowing him the necessary interface to the device.</w:t>
+        <w:t xml:space="preserve">” in the local municipality. He is well skilled in the technical aspects </w:t>
+      </w:r>
+      <w:r>
+        <w:rPr>
+          <w:rFonts w:ascii="Times-Roman" w:hAnsi="Times-Roman" w:cs="Times-Roman"/>
+          <w:sz w:val="24"/>
+          <w:szCs w:val="24"/>
+          <w:lang w:val="en-US"/>
+        </w:rPr>
+        <w:lastRenderedPageBreak/>
+        <w:t>of the device from a functional point of view as well as being equipped with a custom configuration and servicing tool allowing him the necessary interface to the device.</w:t>
       </w:r>
     </w:p>
     <w:p>
@@ -957,268 +964,268 @@
           <w:szCs w:val="24"/>
           <w:lang w:val="en-US"/>
         </w:rPr>
+        <w:t>Primary actor</w:t>
+      </w:r>
+    </w:p>
+    <w:p>
+      <w:pPr>
+        <w:autoSpaceDE w:val="0"/>
+        <w:autoSpaceDN w:val="0"/>
+        <w:adjustRightInd w:val="0"/>
+        <w:spacing w:after="0" w:line="240" w:lineRule="auto"/>
+        <w:contextualSpacing w:val="0"/>
+        <w:rPr>
+          <w:rFonts w:ascii="Times-Bold" w:hAnsi="Times-Bold" w:cs="Times-Bold"/>
+          <w:b/>
+          <w:bCs/>
+          <w:sz w:val="24"/>
+          <w:szCs w:val="24"/>
+          <w:lang w:val="en-US"/>
+        </w:rPr>
+      </w:pPr>
+      <w:r>
+        <w:rPr>
+          <w:rFonts w:ascii="Times-Bold" w:hAnsi="Times-Bold" w:cs="Times-Bold"/>
+          <w:b/>
+          <w:bCs/>
+          <w:sz w:val="24"/>
+          <w:szCs w:val="24"/>
+          <w:lang w:val="en-US"/>
+        </w:rPr>
+        <w:t>Description:</w:t>
+      </w:r>
+    </w:p>
+    <w:p>
+      <w:pPr>
+        <w:autoSpaceDE w:val="0"/>
+        <w:autoSpaceDN w:val="0"/>
+        <w:adjustRightInd w:val="0"/>
+        <w:spacing w:after="0" w:line="240" w:lineRule="auto"/>
+        <w:contextualSpacing w:val="0"/>
+        <w:rPr>
+          <w:rFonts w:ascii="Times-Roman" w:hAnsi="Times-Roman" w:cs="Times-Roman"/>
+          <w:sz w:val="24"/>
+          <w:szCs w:val="24"/>
+          <w:lang w:val="en-US"/>
+        </w:rPr>
+      </w:pPr>
+      <w:r>
+        <w:rPr>
+          <w:rFonts w:ascii="Times-Roman" w:hAnsi="Times-Roman" w:cs="Times-Roman"/>
+          <w:sz w:val="24"/>
+          <w:szCs w:val="24"/>
+          <w:lang w:val="en-US"/>
+        </w:rPr>
+        <w:t>The emergency call base is responsible for forwarding the emergency calls</w:t>
+      </w:r>
+      <w:r>
+        <w:rPr>
+          <w:rFonts w:ascii="Times-Roman" w:hAnsi="Times-Roman" w:cs="Times-Roman"/>
+          <w:sz w:val="24"/>
+          <w:szCs w:val="24"/>
+          <w:lang w:val="en-US"/>
+        </w:rPr>
+        <w:t>, battery low status and missed heart beat warnings</w:t>
+      </w:r>
+      <w:r>
+        <w:rPr>
+          <w:rFonts w:ascii="Times-Roman" w:hAnsi="Times-Roman" w:cs="Times-Roman"/>
+          <w:sz w:val="24"/>
+          <w:szCs w:val="24"/>
+          <w:lang w:val="en-US"/>
+        </w:rPr>
+        <w:t xml:space="preserve"> to the head office and also to maintain the audio communication between the head office and the device and to close the connection when no longer needed. </w:t>
+      </w:r>
+    </w:p>
+    <w:p>
+      <w:pPr>
+        <w:autoSpaceDE w:val="0"/>
+        <w:autoSpaceDN w:val="0"/>
+        <w:adjustRightInd w:val="0"/>
+        <w:spacing w:after="0" w:line="240" w:lineRule="auto"/>
+        <w:contextualSpacing w:val="0"/>
+        <w:rPr>
+          <w:rFonts w:ascii="Times-Roman" w:hAnsi="Times-Roman" w:cs="Times-Roman"/>
+          <w:sz w:val="24"/>
+          <w:szCs w:val="24"/>
+          <w:lang w:val="en-US"/>
+        </w:rPr>
+      </w:pPr>
+      <w:r>
+        <w:rPr>
+          <w:rFonts w:ascii="Times-Roman" w:hAnsi="Times-Roman" w:cs="Times-Roman"/>
+          <w:sz w:val="24"/>
+          <w:szCs w:val="24"/>
+          <w:lang w:val="en-US"/>
+        </w:rPr>
+        <w:t>The emergency call base is paired with the device during configuration.</w:t>
+      </w:r>
+    </w:p>
+    <w:p>
+      <w:pPr>
+        <w:autoSpaceDE w:val="0"/>
+        <w:autoSpaceDN w:val="0"/>
+        <w:adjustRightInd w:val="0"/>
+        <w:spacing w:after="0" w:line="240" w:lineRule="auto"/>
+        <w:contextualSpacing w:val="0"/>
+        <w:rPr>
+          <w:rFonts w:ascii="Times-Roman" w:hAnsi="Times-Roman" w:cs="Times-Roman"/>
+          <w:sz w:val="24"/>
+          <w:szCs w:val="24"/>
+          <w:lang w:val="en-US"/>
+        </w:rPr>
+      </w:pPr>
+      <w:r>
+        <w:rPr>
+          <w:rFonts w:ascii="Times-Roman" w:hAnsi="Times-Roman" w:cs="Times-Roman"/>
+          <w:sz w:val="24"/>
+          <w:szCs w:val="24"/>
+          <w:lang w:val="en-US"/>
+        </w:rPr>
+        <w:t>Finally the emergency call base is responsible for assisting the device in automatically determining the minimum required transmission power</w:t>
+      </w:r>
+      <w:r>
+        <w:rPr>
+          <w:rFonts w:ascii="Times-Roman" w:hAnsi="Times-Roman" w:cs="Times-Roman"/>
+          <w:sz w:val="24"/>
+          <w:szCs w:val="24"/>
+          <w:lang w:val="en-US"/>
+        </w:rPr>
+        <w:t xml:space="preserve"> to conserve power.</w:t>
+      </w:r>
+    </w:p>
+    <w:p>
+      <w:pPr>
+        <w:autoSpaceDE w:val="0"/>
+        <w:autoSpaceDN w:val="0"/>
+        <w:adjustRightInd w:val="0"/>
+        <w:spacing w:after="0" w:line="240" w:lineRule="auto"/>
+        <w:contextualSpacing w:val="0"/>
+        <w:rPr>
+          <w:rFonts w:ascii="Times-Bold" w:hAnsi="Times-Bold" w:cs="Times-Bold"/>
+          <w:b/>
+          <w:bCs/>
+          <w:sz w:val="24"/>
+          <w:szCs w:val="24"/>
+          <w:lang w:val="en-US"/>
+        </w:rPr>
+      </w:pPr>
+      <w:r>
+        <w:rPr>
+          <w:rFonts w:ascii="Times-Bold" w:hAnsi="Times-Bold" w:cs="Times-Bold"/>
+          <w:b/>
+          <w:bCs/>
+          <w:sz w:val="24"/>
+          <w:szCs w:val="24"/>
+          <w:lang w:val="en-US"/>
+        </w:rPr>
+        <w:t>Number of concurrent actors:</w:t>
+      </w:r>
+    </w:p>
+    <w:p>
+      <w:pPr>
+        <w:rPr>
+          <w:rFonts w:ascii="Times-Roman" w:hAnsi="Times-Roman" w:cs="Times-Roman"/>
+          <w:sz w:val="24"/>
+          <w:szCs w:val="24"/>
+          <w:lang w:val="en-US"/>
+        </w:rPr>
+      </w:pPr>
+      <w:r>
+        <w:rPr>
+          <w:rFonts w:ascii="Times-Roman" w:hAnsi="Times-Roman" w:cs="Times-Roman"/>
+          <w:sz w:val="24"/>
+          <w:szCs w:val="24"/>
+          <w:lang w:val="en-US"/>
+        </w:rPr>
+        <w:t>Just one</w:t>
+      </w:r>
+    </w:p>
+    <w:p>
+      <w:pPr>
+        <w:rPr>
+          <w:lang w:val="en-US"/>
+        </w:rPr>
+      </w:pPr>
+    </w:p>
+    <w:p>
+      <w:pPr>
+        <w:autoSpaceDE w:val="0"/>
+        <w:autoSpaceDN w:val="0"/>
+        <w:adjustRightInd w:val="0"/>
+        <w:spacing w:after="0" w:line="240" w:lineRule="auto"/>
+        <w:contextualSpacing w:val="0"/>
+        <w:rPr>
+          <w:rFonts w:ascii="Times-Bold" w:hAnsi="Times-Bold" w:cs="Times-Bold"/>
+          <w:b/>
+          <w:bCs/>
+          <w:sz w:val="24"/>
+          <w:szCs w:val="24"/>
+          <w:lang w:val="en-US"/>
+        </w:rPr>
+      </w:pPr>
+      <w:r>
+        <w:rPr>
+          <w:rFonts w:ascii="Times-Bold" w:hAnsi="Times-Bold" w:cs="Times-Bold"/>
+          <w:b/>
+          <w:bCs/>
+          <w:sz w:val="24"/>
+          <w:szCs w:val="24"/>
+          <w:lang w:val="en-US"/>
+        </w:rPr>
+        <w:t>Actor Name:</w:t>
+      </w:r>
+    </w:p>
+    <w:p>
+      <w:pPr>
+        <w:autoSpaceDE w:val="0"/>
+        <w:autoSpaceDN w:val="0"/>
+        <w:adjustRightInd w:val="0"/>
+        <w:spacing w:after="0" w:line="240" w:lineRule="auto"/>
+        <w:contextualSpacing w:val="0"/>
+        <w:rPr>
+          <w:rFonts w:ascii="Times-Roman" w:hAnsi="Times-Roman" w:cs="Times-Roman"/>
+          <w:sz w:val="24"/>
+          <w:szCs w:val="24"/>
+          <w:lang w:val="en-US"/>
+        </w:rPr>
+      </w:pPr>
+      <w:r>
+        <w:rPr>
+          <w:rFonts w:ascii="Times-Roman" w:hAnsi="Times-Roman" w:cs="Times-Roman"/>
+          <w:sz w:val="24"/>
+          <w:szCs w:val="24"/>
+          <w:lang w:val="en-US"/>
+        </w:rPr>
+        <w:t>User</w:t>
+      </w:r>
+    </w:p>
+    <w:p>
+      <w:pPr>
+        <w:autoSpaceDE w:val="0"/>
+        <w:autoSpaceDN w:val="0"/>
+        <w:adjustRightInd w:val="0"/>
+        <w:spacing w:after="0" w:line="240" w:lineRule="auto"/>
+        <w:contextualSpacing w:val="0"/>
+        <w:rPr>
+          <w:rFonts w:ascii="Times-Bold" w:hAnsi="Times-Bold" w:cs="Times-Bold"/>
+          <w:b/>
+          <w:bCs/>
+          <w:sz w:val="24"/>
+          <w:szCs w:val="24"/>
+          <w:lang w:val="en-US"/>
+        </w:rPr>
+      </w:pPr>
+      <w:r>
+        <w:rPr>
+          <w:rFonts w:ascii="Times-Bold" w:hAnsi="Times-Bold" w:cs="Times-Bold"/>
+          <w:b/>
+          <w:bCs/>
+          <w:sz w:val="24"/>
+          <w:szCs w:val="24"/>
+          <w:lang w:val="en-US"/>
+        </w:rPr>
         <w:lastRenderedPageBreak/>
-        <w:t>Primary actor</w:t>
-      </w:r>
-    </w:p>
-    <w:p>
-      <w:pPr>
-        <w:autoSpaceDE w:val="0"/>
-        <w:autoSpaceDN w:val="0"/>
-        <w:adjustRightInd w:val="0"/>
-        <w:spacing w:after="0" w:line="240" w:lineRule="auto"/>
-        <w:contextualSpacing w:val="0"/>
-        <w:rPr>
-          <w:rFonts w:ascii="Times-Bold" w:hAnsi="Times-Bold" w:cs="Times-Bold"/>
-          <w:b/>
-          <w:bCs/>
-          <w:sz w:val="24"/>
-          <w:szCs w:val="24"/>
-          <w:lang w:val="en-US"/>
-        </w:rPr>
-      </w:pPr>
-      <w:r>
-        <w:rPr>
-          <w:rFonts w:ascii="Times-Bold" w:hAnsi="Times-Bold" w:cs="Times-Bold"/>
-          <w:b/>
-          <w:bCs/>
-          <w:sz w:val="24"/>
-          <w:szCs w:val="24"/>
-          <w:lang w:val="en-US"/>
-        </w:rPr>
-        <w:t>Description:</w:t>
-      </w:r>
-    </w:p>
-    <w:p>
-      <w:pPr>
-        <w:autoSpaceDE w:val="0"/>
-        <w:autoSpaceDN w:val="0"/>
-        <w:adjustRightInd w:val="0"/>
-        <w:spacing w:after="0" w:line="240" w:lineRule="auto"/>
-        <w:contextualSpacing w:val="0"/>
-        <w:rPr>
-          <w:rFonts w:ascii="Times-Roman" w:hAnsi="Times-Roman" w:cs="Times-Roman"/>
-          <w:sz w:val="24"/>
-          <w:szCs w:val="24"/>
-          <w:lang w:val="en-US"/>
-        </w:rPr>
-      </w:pPr>
-      <w:r>
-        <w:rPr>
-          <w:rFonts w:ascii="Times-Roman" w:hAnsi="Times-Roman" w:cs="Times-Roman"/>
-          <w:sz w:val="24"/>
-          <w:szCs w:val="24"/>
-          <w:lang w:val="en-US"/>
-        </w:rPr>
-        <w:t>The emergency call base is responsible for forwarding the emergency calls</w:t>
-      </w:r>
-      <w:r>
-        <w:rPr>
-          <w:rFonts w:ascii="Times-Roman" w:hAnsi="Times-Roman" w:cs="Times-Roman"/>
-          <w:sz w:val="24"/>
-          <w:szCs w:val="24"/>
-          <w:lang w:val="en-US"/>
-        </w:rPr>
-        <w:t>, battery low status and missed heart beat warnings</w:t>
-      </w:r>
-      <w:r>
-        <w:rPr>
-          <w:rFonts w:ascii="Times-Roman" w:hAnsi="Times-Roman" w:cs="Times-Roman"/>
-          <w:sz w:val="24"/>
-          <w:szCs w:val="24"/>
-          <w:lang w:val="en-US"/>
-        </w:rPr>
-        <w:t xml:space="preserve"> to the head office and also to maintain the audio communication between the head office and the device and to close the connection when no longer needed. </w:t>
-      </w:r>
-    </w:p>
-    <w:p>
-      <w:pPr>
-        <w:autoSpaceDE w:val="0"/>
-        <w:autoSpaceDN w:val="0"/>
-        <w:adjustRightInd w:val="0"/>
-        <w:spacing w:after="0" w:line="240" w:lineRule="auto"/>
-        <w:contextualSpacing w:val="0"/>
-        <w:rPr>
-          <w:rFonts w:ascii="Times-Roman" w:hAnsi="Times-Roman" w:cs="Times-Roman"/>
-          <w:sz w:val="24"/>
-          <w:szCs w:val="24"/>
-          <w:lang w:val="en-US"/>
-        </w:rPr>
-      </w:pPr>
-      <w:r>
-        <w:rPr>
-          <w:rFonts w:ascii="Times-Roman" w:hAnsi="Times-Roman" w:cs="Times-Roman"/>
-          <w:sz w:val="24"/>
-          <w:szCs w:val="24"/>
-          <w:lang w:val="en-US"/>
-        </w:rPr>
-        <w:t>The emergency call base is paired with the device during configuration.</w:t>
-      </w:r>
-    </w:p>
-    <w:p>
-      <w:pPr>
-        <w:autoSpaceDE w:val="0"/>
-        <w:autoSpaceDN w:val="0"/>
-        <w:adjustRightInd w:val="0"/>
-        <w:spacing w:after="0" w:line="240" w:lineRule="auto"/>
-        <w:contextualSpacing w:val="0"/>
-        <w:rPr>
-          <w:rFonts w:ascii="Times-Roman" w:hAnsi="Times-Roman" w:cs="Times-Roman"/>
-          <w:sz w:val="24"/>
-          <w:szCs w:val="24"/>
-          <w:lang w:val="en-US"/>
-        </w:rPr>
-      </w:pPr>
-      <w:r>
-        <w:rPr>
-          <w:rFonts w:ascii="Times-Roman" w:hAnsi="Times-Roman" w:cs="Times-Roman"/>
-          <w:sz w:val="24"/>
-          <w:szCs w:val="24"/>
-          <w:lang w:val="en-US"/>
-        </w:rPr>
-        <w:t>Finally the emergency call base is responsible for assisting the device in automatically determining the minimum required transmission power</w:t>
-      </w:r>
-      <w:r>
-        <w:rPr>
-          <w:rFonts w:ascii="Times-Roman" w:hAnsi="Times-Roman" w:cs="Times-Roman"/>
-          <w:sz w:val="24"/>
-          <w:szCs w:val="24"/>
-          <w:lang w:val="en-US"/>
-        </w:rPr>
-        <w:t xml:space="preserve"> to conserve power.</w:t>
-      </w:r>
-    </w:p>
-    <w:p>
-      <w:pPr>
-        <w:autoSpaceDE w:val="0"/>
-        <w:autoSpaceDN w:val="0"/>
-        <w:adjustRightInd w:val="0"/>
-        <w:spacing w:after="0" w:line="240" w:lineRule="auto"/>
-        <w:contextualSpacing w:val="0"/>
-        <w:rPr>
-          <w:rFonts w:ascii="Times-Bold" w:hAnsi="Times-Bold" w:cs="Times-Bold"/>
-          <w:b/>
-          <w:bCs/>
-          <w:sz w:val="24"/>
-          <w:szCs w:val="24"/>
-          <w:lang w:val="en-US"/>
-        </w:rPr>
-      </w:pPr>
-      <w:r>
-        <w:rPr>
-          <w:rFonts w:ascii="Times-Bold" w:hAnsi="Times-Bold" w:cs="Times-Bold"/>
-          <w:b/>
-          <w:bCs/>
-          <w:sz w:val="24"/>
-          <w:szCs w:val="24"/>
-          <w:lang w:val="en-US"/>
-        </w:rPr>
-        <w:t>Number of concurrent actors:</w:t>
-      </w:r>
-    </w:p>
-    <w:p>
-      <w:pPr>
-        <w:rPr>
-          <w:rFonts w:ascii="Times-Roman" w:hAnsi="Times-Roman" w:cs="Times-Roman"/>
-          <w:sz w:val="24"/>
-          <w:szCs w:val="24"/>
-          <w:lang w:val="en-US"/>
-        </w:rPr>
-      </w:pPr>
-      <w:r>
-        <w:rPr>
-          <w:rFonts w:ascii="Times-Roman" w:hAnsi="Times-Roman" w:cs="Times-Roman"/>
-          <w:sz w:val="24"/>
-          <w:szCs w:val="24"/>
-          <w:lang w:val="en-US"/>
-        </w:rPr>
-        <w:t>Just one</w:t>
-      </w:r>
-    </w:p>
-    <w:p>
-      <w:pPr>
-        <w:rPr>
-          <w:lang w:val="en-US"/>
-        </w:rPr>
-      </w:pPr>
-    </w:p>
-    <w:p>
-      <w:pPr>
-        <w:autoSpaceDE w:val="0"/>
-        <w:autoSpaceDN w:val="0"/>
-        <w:adjustRightInd w:val="0"/>
-        <w:spacing w:after="0" w:line="240" w:lineRule="auto"/>
-        <w:contextualSpacing w:val="0"/>
-        <w:rPr>
-          <w:rFonts w:ascii="Times-Bold" w:hAnsi="Times-Bold" w:cs="Times-Bold"/>
-          <w:b/>
-          <w:bCs/>
-          <w:sz w:val="24"/>
-          <w:szCs w:val="24"/>
-          <w:lang w:val="en-US"/>
-        </w:rPr>
-      </w:pPr>
-      <w:r>
-        <w:rPr>
-          <w:rFonts w:ascii="Times-Bold" w:hAnsi="Times-Bold" w:cs="Times-Bold"/>
-          <w:b/>
-          <w:bCs/>
-          <w:sz w:val="24"/>
-          <w:szCs w:val="24"/>
-          <w:lang w:val="en-US"/>
-        </w:rPr>
-        <w:t>Actor Name:</w:t>
-      </w:r>
-    </w:p>
-    <w:p>
-      <w:pPr>
-        <w:autoSpaceDE w:val="0"/>
-        <w:autoSpaceDN w:val="0"/>
-        <w:adjustRightInd w:val="0"/>
-        <w:spacing w:after="0" w:line="240" w:lineRule="auto"/>
-        <w:contextualSpacing w:val="0"/>
-        <w:rPr>
-          <w:rFonts w:ascii="Times-Roman" w:hAnsi="Times-Roman" w:cs="Times-Roman"/>
-          <w:sz w:val="24"/>
-          <w:szCs w:val="24"/>
-          <w:lang w:val="en-US"/>
-        </w:rPr>
-      </w:pPr>
-      <w:r>
-        <w:rPr>
-          <w:rFonts w:ascii="Times-Roman" w:hAnsi="Times-Roman" w:cs="Times-Roman"/>
-          <w:sz w:val="24"/>
-          <w:szCs w:val="24"/>
-          <w:lang w:val="en-US"/>
-        </w:rPr>
-        <w:t>User</w:t>
-      </w:r>
-    </w:p>
-    <w:p>
-      <w:pPr>
-        <w:autoSpaceDE w:val="0"/>
-        <w:autoSpaceDN w:val="0"/>
-        <w:adjustRightInd w:val="0"/>
-        <w:spacing w:after="0" w:line="240" w:lineRule="auto"/>
-        <w:contextualSpacing w:val="0"/>
-        <w:rPr>
-          <w:rFonts w:ascii="Times-Bold" w:hAnsi="Times-Bold" w:cs="Times-Bold"/>
-          <w:b/>
-          <w:bCs/>
-          <w:sz w:val="24"/>
-          <w:szCs w:val="24"/>
-          <w:lang w:val="en-US"/>
-        </w:rPr>
-      </w:pPr>
-      <w:r>
-        <w:rPr>
-          <w:rFonts w:ascii="Times-Bold" w:hAnsi="Times-Bold" w:cs="Times-Bold"/>
-          <w:b/>
-          <w:bCs/>
-          <w:sz w:val="24"/>
-          <w:szCs w:val="24"/>
-          <w:lang w:val="en-US"/>
-        </w:rPr>
         <w:t>Type [primary / secondary]:</w:t>
       </w:r>
     </w:p>
@@ -2815,6 +2822,34 @@
           <w:lang w:val="en-US"/>
         </w:rPr>
       </w:pPr>
+    </w:p>
+    <w:p>
+      <w:pPr>
+        <w:rPr>
+          <w:lang w:val="en-US"/>
+        </w:rPr>
+      </w:pPr>
+      <w:r>
+        <w:rPr>
+          <w:lang w:val="en-US"/>
+        </w:rPr>
+        <w:t>Main scenario sequence diagram:</w:t>
+      </w:r>
+    </w:p>
+    <w:p>
+      <w:pPr>
+        <w:rPr>
+          <w:lang w:val="en-US"/>
+        </w:rPr>
+      </w:pPr>
+      <w:r>
+        <w:object w:dxaOrig="12601" w:dyaOrig="4969">
+          <v:shape id="_x0000_i1026" type="#_x0000_t75" style="width:481.5pt;height:189.75pt" o:ole="">
+            <v:imagedata r:id="rId7" o:title=""/>
+          </v:shape>
+          <o:OLEObject Type="Embed" ProgID="Visio.Drawing.11" ShapeID="_x0000_i1026" DrawAspect="Content" ObjectID="_1358245407" r:id="rId8"/>
+        </w:object>
+      </w:r>
     </w:p>
     <w:p>
       <w:pPr>

</xml_diff>

<commit_message>
Updating drawings and sequence diagram
</commit_message>
<xml_diff>
--- a/syseng_hwco/proj/Requirements.docx
+++ b/syseng_hwco/proj/Requirements.docx
@@ -44,7 +44,7 @@
           <v:shape id="_x0000_i1025" type="#_x0000_t75" style="width:429.75pt;height:362.25pt" o:ole="">
             <v:imagedata r:id="rId5" o:title=""/>
           </v:shape>
-          <o:OLEObject Type="Embed" ProgID="Visio.Drawing.11" ShapeID="_x0000_i1025" DrawAspect="Content" ObjectID="_1358245406" r:id="rId6"/>
+          <o:OLEObject Type="Embed" ProgID="Visio.Drawing.11" ShapeID="_x0000_i1025" DrawAspect="Content" ObjectID="_1358247916" r:id="rId6"/>
         </w:object>
       </w:r>
     </w:p>
@@ -2843,11 +2843,11 @@
         </w:rPr>
       </w:pPr>
       <w:r>
-        <w:object w:dxaOrig="12601" w:dyaOrig="4969">
-          <v:shape id="_x0000_i1026" type="#_x0000_t75" style="width:481.5pt;height:189.75pt" o:ole="">
+        <w:object w:dxaOrig="12599" w:dyaOrig="5437">
+          <v:shape id="_x0000_i1026" type="#_x0000_t75" style="width:481.5pt;height:207.75pt" o:ole="">
             <v:imagedata r:id="rId7" o:title=""/>
           </v:shape>
-          <o:OLEObject Type="Embed" ProgID="Visio.Drawing.11" ShapeID="_x0000_i1026" DrawAspect="Content" ObjectID="_1358245407" r:id="rId8"/>
+          <o:OLEObject Type="Embed" ProgID="Visio.Drawing.11" ShapeID="_x0000_i1026" DrawAspect="Content" ObjectID="_1358247917" r:id="rId8"/>
         </w:object>
       </w:r>
     </w:p>

</xml_diff>